<commit_message>
Add Script LUA for Pandoc and Exercise Lesson #3
</commit_message>
<xml_diff>
--- a/Javascript/Basic/Clases/Clase #1/JavaScript Fundamentals.docx
+++ b/Javascript/Basic/Clases/Clase #1/JavaScript Fundamentals.docx
@@ -41,7 +41,7 @@
                     <pic:cNvPicPr preferRelativeResize="0"/>
                   </pic:nvPicPr>
                   <pic:blipFill>
-                    <a:blip r:embed="rId6"/>
+                    <a:blip r:embed="rId7"/>
                     <a:srcRect/>
                     <a:stretch>
                       <a:fillRect/>
@@ -100,11 +100,14 @@
     </w:p>
     <w:p>
       <w:pPr>
-        <w:pStyle w:val="Ttulo2"/>
+        <w:pStyle w:val="Ttulo3"/>
         <w:spacing w:before="0" w:after="225"/>
       </w:pPr>
       <w:r>
-        <w:t>1. Declaración de variables</w:t>
+        <w:t>1</w:t>
+      </w:r>
+      <w:r>
+        <w:t>. Declaración de variables</w:t>
       </w:r>
     </w:p>
     <w:p>
@@ -119,11 +122,6 @@
         <w:spacing w:before="0" w:after="225"/>
         <w:ind w:left="0" w:right="0"/>
       </w:pPr>
-      <w:r>
-        <w:pict>
-          <v:rect id="_x0000_i1025" style="width:0;height:1.5pt" o:hralign="center" o:hrstd="t" o:hr="t" fillcolor="#a0a0a0" stroked="f"/>
-        </w:pict>
-      </w:r>
       <w:r>
         <w:t xml:space="preserve">Ya conocemos las variables, esos contenedores de valores que usamos todo el tiempo al programar. En </w:t>
       </w:r>
@@ -520,22 +518,28 @@
       <w:r>
         <w:t xml:space="preserve">Los nombres no pueden ser una </w:t>
       </w:r>
-      <w:hyperlink r:id="rId7" w:anchor="Reserved_keywords_as_of_ECMAScript_2015">
+      <w:hyperlink r:id="rId8" w:anchor="Reserved_keywords_as_of_ECMAScript_2015">
         <w:r>
           <w:rPr>
             <w:b/>
+            <w:u w:val="single"/>
           </w:rPr>
           <w:t>palabra reservada</w:t>
         </w:r>
-        <w:bookmarkStart w:id="0" w:name="_GoBack"/>
-        <w:bookmarkEnd w:id="0"/>
-        <w:r>
-          <w:rPr>
-            <w:b/>
-          </w:rPr>
-          <w:t>.</w:t>
-        </w:r>
       </w:hyperlink>
+    </w:p>
+    <w:p>
+      <w:pPr>
+        <w:pBdr>
+          <w:top w:val="nil"/>
+          <w:left w:val="nil"/>
+          <w:bottom w:val="nil"/>
+          <w:right w:val="nil"/>
+          <w:between w:val="nil"/>
+        </w:pBdr>
+        <w:spacing w:before="225" w:after="300"/>
+        <w:ind w:left="0" w:right="0"/>
+      </w:pPr>
     </w:p>
     <w:p>
       <w:pPr>
@@ -2664,7 +2668,7 @@
                     <pic:cNvPicPr preferRelativeResize="0"/>
                   </pic:nvPicPr>
                   <pic:blipFill>
-                    <a:blip r:embed="rId8"/>
+                    <a:blip r:embed="rId9"/>
                     <a:srcRect/>
                     <a:stretch>
                       <a:fillRect/>
@@ -4322,10 +4326,24 @@
     </w:p>
     <w:p>
       <w:pPr>
+        <w:pBdr>
+          <w:top w:val="nil"/>
+          <w:left w:val="nil"/>
+          <w:bottom w:val="nil"/>
+          <w:right w:val="nil"/>
+          <w:between w:val="nil"/>
+        </w:pBdr>
+        <w:spacing w:before="0" w:after="0"/>
+        <w:ind w:left="0" w:right="0"/>
+      </w:pPr>
+    </w:p>
+    <w:p>
+      <w:pPr>
         <w:pStyle w:val="Ttulo4"/>
         <w:spacing w:before="0" w:after="225"/>
       </w:pPr>
       <w:r>
+        <w:lastRenderedPageBreak/>
         <w:t>Damas y caballeros, una cálida bienvenida a las IIFE</w:t>
       </w:r>
     </w:p>
@@ -4342,7 +4360,6 @@
         <w:ind w:left="0" w:right="0"/>
       </w:pPr>
       <w:r>
-        <w:lastRenderedPageBreak/>
         <w:t>Las IIFE (</w:t>
       </w:r>
       <w:proofErr w:type="spellStart"/>
@@ -5137,6 +5154,7 @@
         <w:ind w:left="0" w:right="0"/>
       </w:pPr>
       <w:r>
+        <w:lastRenderedPageBreak/>
         <w:t>Teniendo en cuenta la tabla</w:t>
       </w:r>
       <w:r>
@@ -5178,15 +5196,6 @@
           <w:shd w:val="clear" w:color="auto" w:fill="F8F8F8"/>
         </w:rPr>
         <w:br/>
-      </w:r>
-      <w:r>
-        <w:rPr>
-          <w:rFonts w:ascii="Courier" w:eastAsia="Courier" w:hAnsi="Courier" w:cs="Courier"/>
-          <w:sz w:val="18"/>
-          <w:szCs w:val="18"/>
-          <w:shd w:val="clear" w:color="auto" w:fill="F8F8F8"/>
-        </w:rPr>
-        <w:lastRenderedPageBreak/>
         <w:t xml:space="preserve">    </w:t>
       </w:r>
       <w:proofErr w:type="spellStart"/>
@@ -6075,7 +6084,6 @@
         <w:spacing w:before="0" w:after="225"/>
       </w:pPr>
       <w:r>
-        <w:lastRenderedPageBreak/>
         <w:t xml:space="preserve">1.4 </w:t>
       </w:r>
       <w:proofErr w:type="spellStart"/>
@@ -6865,6 +6873,7 @@
         <w:ind w:left="0" w:right="0"/>
       </w:pPr>
       <w:r>
+        <w:lastRenderedPageBreak/>
         <w:t xml:space="preserve">Que </w:t>
       </w:r>
       <w:proofErr w:type="spellStart"/>
@@ -6901,7 +6910,6 @@
           <w:szCs w:val="18"/>
           <w:shd w:val="clear" w:color="auto" w:fill="F8F8F8"/>
         </w:rPr>
-        <w:lastRenderedPageBreak/>
         <w:t xml:space="preserve">    </w:t>
       </w:r>
       <w:proofErr w:type="spellStart"/>
@@ -7018,7 +7026,7 @@
     </w:p>
     <w:p>
       <w:pPr>
-        <w:pStyle w:val="Ttulo2"/>
+        <w:pStyle w:val="Ttulo3"/>
         <w:spacing w:before="0" w:after="225"/>
       </w:pPr>
       <w:r>
@@ -8232,6 +8240,7 @@
           <w:rFonts w:ascii="Courier" w:eastAsia="Courier" w:hAnsi="Courier" w:cs="Courier"/>
           <w:shd w:val="clear" w:color="auto" w:fill="F8F8F8"/>
         </w:rPr>
+        <w:lastRenderedPageBreak/>
         <w:tab/>
       </w:r>
       <w:proofErr w:type="spellStart"/>
@@ -8306,7 +8315,6 @@
           <w:rFonts w:ascii="Courier" w:eastAsia="Courier" w:hAnsi="Courier" w:cs="Courier"/>
           <w:shd w:val="clear" w:color="auto" w:fill="F8F8F8"/>
         </w:rPr>
-        <w:lastRenderedPageBreak/>
         <w:t xml:space="preserve">      </w:t>
       </w:r>
       <w:proofErr w:type="spellStart"/>
@@ -9230,6 +9238,7 @@
           <w:rFonts w:ascii="Courier" w:eastAsia="Courier" w:hAnsi="Courier" w:cs="Courier"/>
           <w:shd w:val="clear" w:color="auto" w:fill="F8F8F8"/>
         </w:rPr>
+        <w:lastRenderedPageBreak/>
         <w:t>console.assert</w:t>
       </w:r>
       <w:proofErr w:type="spellEnd"/>
@@ -9320,6 +9329,1852 @@
           <w:rFonts w:ascii="Courier" w:eastAsia="Courier" w:hAnsi="Courier" w:cs="Courier"/>
           <w:shd w:val="clear" w:color="auto" w:fill="F8F8F8"/>
         </w:rPr>
+        <w:t>console.assert</w:t>
+      </w:r>
+      <w:proofErr w:type="spellEnd"/>
+      <w:r>
+        <w:rPr>
+          <w:rFonts w:ascii="Courier" w:eastAsia="Courier" w:hAnsi="Courier" w:cs="Courier"/>
+          <w:shd w:val="clear" w:color="auto" w:fill="F8F8F8"/>
+        </w:rPr>
+        <w:t>(</w:t>
+      </w:r>
+      <w:proofErr w:type="gramEnd"/>
+      <w:r>
+        <w:rPr>
+          <w:rFonts w:ascii="Courier" w:eastAsia="Courier" w:hAnsi="Courier" w:cs="Courier"/>
+          <w:shd w:val="clear" w:color="auto" w:fill="F8F8F8"/>
+        </w:rPr>
+        <w:t xml:space="preserve"> </w:t>
+      </w:r>
+      <w:proofErr w:type="spellStart"/>
+      <w:r>
+        <w:rPr>
+          <w:rFonts w:ascii="Courier" w:eastAsia="Courier" w:hAnsi="Courier" w:cs="Courier"/>
+          <w:shd w:val="clear" w:color="auto" w:fill="F8F8F8"/>
+        </w:rPr>
+        <w:t>testBoolean</w:t>
+      </w:r>
+      <w:proofErr w:type="spellEnd"/>
+      <w:r>
+        <w:rPr>
+          <w:rFonts w:ascii="Courier" w:eastAsia="Courier" w:hAnsi="Courier" w:cs="Courier"/>
+          <w:shd w:val="clear" w:color="auto" w:fill="F8F8F8"/>
+        </w:rPr>
+        <w:t xml:space="preserve"> </w:t>
+      </w:r>
+      <w:proofErr w:type="spellStart"/>
+      <w:r>
+        <w:rPr>
+          <w:rFonts w:ascii="Courier" w:eastAsia="Courier" w:hAnsi="Courier" w:cs="Courier"/>
+          <w:shd w:val="clear" w:color="auto" w:fill="F8F8F8"/>
+        </w:rPr>
+        <w:t>instanceof</w:t>
+      </w:r>
+      <w:proofErr w:type="spellEnd"/>
+      <w:r>
+        <w:rPr>
+          <w:rFonts w:ascii="Courier" w:eastAsia="Courier" w:hAnsi="Courier" w:cs="Courier"/>
+          <w:shd w:val="clear" w:color="auto" w:fill="F8F8F8"/>
+        </w:rPr>
+        <w:t xml:space="preserve"> </w:t>
+      </w:r>
+      <w:proofErr w:type="spellStart"/>
+      <w:r>
+        <w:rPr>
+          <w:rFonts w:ascii="Courier" w:eastAsia="Courier" w:hAnsi="Courier" w:cs="Courier"/>
+          <w:shd w:val="clear" w:color="auto" w:fill="F8F8F8"/>
+        </w:rPr>
+        <w:t>Boolean</w:t>
+      </w:r>
+      <w:proofErr w:type="spellEnd"/>
+      <w:r>
+        <w:rPr>
+          <w:rFonts w:ascii="Courier" w:eastAsia="Courier" w:hAnsi="Courier" w:cs="Courier"/>
+          <w:shd w:val="clear" w:color="auto" w:fill="F8F8F8"/>
+        </w:rPr>
+        <w:t xml:space="preserve"> === false );</w:t>
+      </w:r>
+    </w:p>
+    <w:p>
+      <w:pPr>
+        <w:pBdr>
+          <w:top w:val="nil"/>
+          <w:left w:val="nil"/>
+          <w:bottom w:val="nil"/>
+          <w:right w:val="nil"/>
+          <w:between w:val="nil"/>
+        </w:pBdr>
+        <w:spacing w:before="0" w:after="225"/>
+        <w:ind w:left="709" w:right="0"/>
+        <w:rPr>
+          <w:rFonts w:ascii="Courier" w:eastAsia="Courier" w:hAnsi="Courier" w:cs="Courier"/>
+          <w:shd w:val="clear" w:color="auto" w:fill="F8F8F8"/>
+        </w:rPr>
+      </w:pPr>
+      <w:proofErr w:type="spellStart"/>
+      <w:proofErr w:type="gramStart"/>
+      <w:r>
+        <w:rPr>
+          <w:rFonts w:ascii="Courier" w:eastAsia="Courier" w:hAnsi="Courier" w:cs="Courier"/>
+          <w:shd w:val="clear" w:color="auto" w:fill="F8F8F8"/>
+        </w:rPr>
+        <w:t>console.assert</w:t>
+      </w:r>
+      <w:proofErr w:type="spellEnd"/>
+      <w:r>
+        <w:rPr>
+          <w:rFonts w:ascii="Courier" w:eastAsia="Courier" w:hAnsi="Courier" w:cs="Courier"/>
+          <w:shd w:val="clear" w:color="auto" w:fill="F8F8F8"/>
+        </w:rPr>
+        <w:t>(</w:t>
+      </w:r>
+      <w:proofErr w:type="gramEnd"/>
+      <w:r>
+        <w:rPr>
+          <w:rFonts w:ascii="Courier" w:eastAsia="Courier" w:hAnsi="Courier" w:cs="Courier"/>
+          <w:shd w:val="clear" w:color="auto" w:fill="F8F8F8"/>
+        </w:rPr>
+        <w:t xml:space="preserve"> </w:t>
+      </w:r>
+      <w:proofErr w:type="spellStart"/>
+      <w:r>
+        <w:rPr>
+          <w:rFonts w:ascii="Courier" w:eastAsia="Courier" w:hAnsi="Courier" w:cs="Courier"/>
+          <w:shd w:val="clear" w:color="auto" w:fill="F8F8F8"/>
+        </w:rPr>
+        <w:t>Object.prototype.toString.call</w:t>
+      </w:r>
+      <w:proofErr w:type="spellEnd"/>
+      <w:r>
+        <w:rPr>
+          <w:rFonts w:ascii="Courier" w:eastAsia="Courier" w:hAnsi="Courier" w:cs="Courier"/>
+          <w:shd w:val="clear" w:color="auto" w:fill="F8F8F8"/>
+        </w:rPr>
+        <w:t>(</w:t>
+      </w:r>
+      <w:proofErr w:type="spellStart"/>
+      <w:r>
+        <w:rPr>
+          <w:rFonts w:ascii="Courier" w:eastAsia="Courier" w:hAnsi="Courier" w:cs="Courier"/>
+          <w:shd w:val="clear" w:color="auto" w:fill="F8F8F8"/>
+        </w:rPr>
+        <w:t>testBoolean</w:t>
+      </w:r>
+      <w:proofErr w:type="spellEnd"/>
+      <w:r>
+        <w:rPr>
+          <w:rFonts w:ascii="Courier" w:eastAsia="Courier" w:hAnsi="Courier" w:cs="Courier"/>
+          <w:shd w:val="clear" w:color="auto" w:fill="F8F8F8"/>
+        </w:rPr>
+        <w:t>) === '[</w:t>
+      </w:r>
+      <w:proofErr w:type="spellStart"/>
+      <w:r>
+        <w:rPr>
+          <w:rFonts w:ascii="Courier" w:eastAsia="Courier" w:hAnsi="Courier" w:cs="Courier"/>
+          <w:shd w:val="clear" w:color="auto" w:fill="F8F8F8"/>
+        </w:rPr>
+        <w:t>object</w:t>
+      </w:r>
+      <w:proofErr w:type="spellEnd"/>
+      <w:r>
+        <w:rPr>
+          <w:rFonts w:ascii="Courier" w:eastAsia="Courier" w:hAnsi="Courier" w:cs="Courier"/>
+          <w:shd w:val="clear" w:color="auto" w:fill="F8F8F8"/>
+        </w:rPr>
+        <w:t xml:space="preserve"> </w:t>
+      </w:r>
+      <w:proofErr w:type="spellStart"/>
+      <w:r>
+        <w:rPr>
+          <w:rFonts w:ascii="Courier" w:eastAsia="Courier" w:hAnsi="Courier" w:cs="Courier"/>
+          <w:shd w:val="clear" w:color="auto" w:fill="F8F8F8"/>
+        </w:rPr>
+        <w:t>Boolean</w:t>
+      </w:r>
+      <w:proofErr w:type="spellEnd"/>
+      <w:r>
+        <w:rPr>
+          <w:rFonts w:ascii="Courier" w:eastAsia="Courier" w:hAnsi="Courier" w:cs="Courier"/>
+          <w:shd w:val="clear" w:color="auto" w:fill="F8F8F8"/>
+        </w:rPr>
+        <w:t>]' );</w:t>
+      </w:r>
+    </w:p>
+    <w:p>
+      <w:pPr>
+        <w:pBdr>
+          <w:top w:val="nil"/>
+          <w:left w:val="nil"/>
+          <w:bottom w:val="nil"/>
+          <w:right w:val="nil"/>
+          <w:between w:val="nil"/>
+        </w:pBdr>
+        <w:spacing w:before="0" w:after="225"/>
+        <w:ind w:left="709" w:right="0"/>
+        <w:rPr>
+          <w:rFonts w:ascii="Courier" w:eastAsia="Courier" w:hAnsi="Courier" w:cs="Courier"/>
+          <w:shd w:val="clear" w:color="auto" w:fill="F8F8F8"/>
+        </w:rPr>
+      </w:pPr>
+      <w:proofErr w:type="spellStart"/>
+      <w:proofErr w:type="gramStart"/>
+      <w:r>
+        <w:rPr>
+          <w:rFonts w:ascii="Courier" w:eastAsia="Courier" w:hAnsi="Courier" w:cs="Courier"/>
+          <w:shd w:val="clear" w:color="auto" w:fill="F8F8F8"/>
+        </w:rPr>
+        <w:t>console.assert</w:t>
+      </w:r>
+      <w:proofErr w:type="spellEnd"/>
+      <w:r>
+        <w:rPr>
+          <w:rFonts w:ascii="Courier" w:eastAsia="Courier" w:hAnsi="Courier" w:cs="Courier"/>
+          <w:shd w:val="clear" w:color="auto" w:fill="F8F8F8"/>
+        </w:rPr>
+        <w:t>(</w:t>
+      </w:r>
+      <w:proofErr w:type="gramEnd"/>
+      <w:r>
+        <w:rPr>
+          <w:rFonts w:ascii="Courier" w:eastAsia="Courier" w:hAnsi="Courier" w:cs="Courier"/>
+          <w:shd w:val="clear" w:color="auto" w:fill="F8F8F8"/>
+        </w:rPr>
+        <w:t xml:space="preserve"> testBoolean.constructor.name === '</w:t>
+      </w:r>
+      <w:proofErr w:type="spellStart"/>
+      <w:r>
+        <w:rPr>
+          <w:rFonts w:ascii="Courier" w:eastAsia="Courier" w:hAnsi="Courier" w:cs="Courier"/>
+          <w:shd w:val="clear" w:color="auto" w:fill="F8F8F8"/>
+        </w:rPr>
+        <w:t>Boolean</w:t>
+      </w:r>
+      <w:proofErr w:type="spellEnd"/>
+      <w:r>
+        <w:rPr>
+          <w:rFonts w:ascii="Courier" w:eastAsia="Courier" w:hAnsi="Courier" w:cs="Courier"/>
+          <w:shd w:val="clear" w:color="auto" w:fill="F8F8F8"/>
+        </w:rPr>
+        <w:t>' );</w:t>
+      </w:r>
+    </w:p>
+    <w:p>
+      <w:pPr>
+        <w:pBdr>
+          <w:top w:val="nil"/>
+          <w:left w:val="nil"/>
+          <w:bottom w:val="nil"/>
+          <w:right w:val="nil"/>
+          <w:between w:val="nil"/>
+        </w:pBdr>
+        <w:spacing w:before="0" w:after="225"/>
+        <w:ind w:left="709" w:right="0"/>
+        <w:rPr>
+          <w:rFonts w:ascii="Courier" w:eastAsia="Courier" w:hAnsi="Courier" w:cs="Courier"/>
+          <w:shd w:val="clear" w:color="auto" w:fill="F8F8F8"/>
+        </w:rPr>
+      </w:pPr>
+      <w:r>
+        <w:rPr>
+          <w:rFonts w:ascii="Courier" w:eastAsia="Courier" w:hAnsi="Courier" w:cs="Courier"/>
+          <w:shd w:val="clear" w:color="auto" w:fill="F8F8F8"/>
+        </w:rPr>
+        <w:t xml:space="preserve">// </w:t>
+      </w:r>
+      <w:proofErr w:type="spellStart"/>
+      <w:r>
+        <w:rPr>
+          <w:rFonts w:ascii="Courier" w:eastAsia="Courier" w:hAnsi="Courier" w:cs="Courier"/>
+          <w:shd w:val="clear" w:color="auto" w:fill="F8F8F8"/>
+        </w:rPr>
+        <w:t>Object</w:t>
+      </w:r>
+      <w:proofErr w:type="spellEnd"/>
+      <w:r>
+        <w:rPr>
+          <w:rFonts w:ascii="Courier" w:eastAsia="Courier" w:hAnsi="Courier" w:cs="Courier"/>
+          <w:shd w:val="clear" w:color="auto" w:fill="F8F8F8"/>
+        </w:rPr>
+        <w:t xml:space="preserve"> </w:t>
+      </w:r>
+      <w:proofErr w:type="spellStart"/>
+      <w:r>
+        <w:rPr>
+          <w:rFonts w:ascii="Courier" w:eastAsia="Courier" w:hAnsi="Courier" w:cs="Courier"/>
+          <w:shd w:val="clear" w:color="auto" w:fill="F8F8F8"/>
+        </w:rPr>
+        <w:t>Boolean</w:t>
+      </w:r>
+      <w:proofErr w:type="spellEnd"/>
+    </w:p>
+    <w:p>
+      <w:pPr>
+        <w:pBdr>
+          <w:top w:val="nil"/>
+          <w:left w:val="nil"/>
+          <w:bottom w:val="nil"/>
+          <w:right w:val="nil"/>
+          <w:between w:val="nil"/>
+        </w:pBdr>
+        <w:spacing w:before="0" w:after="225"/>
+        <w:ind w:left="709" w:right="0"/>
+        <w:rPr>
+          <w:rFonts w:ascii="Courier" w:eastAsia="Courier" w:hAnsi="Courier" w:cs="Courier"/>
+          <w:shd w:val="clear" w:color="auto" w:fill="F8F8F8"/>
+        </w:rPr>
+      </w:pPr>
+      <w:proofErr w:type="spellStart"/>
+      <w:proofErr w:type="gramStart"/>
+      <w:r>
+        <w:rPr>
+          <w:rFonts w:ascii="Courier" w:eastAsia="Courier" w:hAnsi="Courier" w:cs="Courier"/>
+          <w:shd w:val="clear" w:color="auto" w:fill="F8F8F8"/>
+        </w:rPr>
+        <w:t>var</w:t>
+      </w:r>
+      <w:proofErr w:type="spellEnd"/>
+      <w:proofErr w:type="gramEnd"/>
+      <w:r>
+        <w:rPr>
+          <w:rFonts w:ascii="Courier" w:eastAsia="Courier" w:hAnsi="Courier" w:cs="Courier"/>
+          <w:shd w:val="clear" w:color="auto" w:fill="F8F8F8"/>
+        </w:rPr>
+        <w:t xml:space="preserve"> </w:t>
+      </w:r>
+      <w:proofErr w:type="spellStart"/>
+      <w:r>
+        <w:rPr>
+          <w:rFonts w:ascii="Courier" w:eastAsia="Courier" w:hAnsi="Courier" w:cs="Courier"/>
+          <w:shd w:val="clear" w:color="auto" w:fill="F8F8F8"/>
+        </w:rPr>
+        <w:t>testBooleanObject</w:t>
+      </w:r>
+      <w:proofErr w:type="spellEnd"/>
+      <w:r>
+        <w:rPr>
+          <w:rFonts w:ascii="Courier" w:eastAsia="Courier" w:hAnsi="Courier" w:cs="Courier"/>
+          <w:shd w:val="clear" w:color="auto" w:fill="F8F8F8"/>
+        </w:rPr>
+        <w:t xml:space="preserve"> = new </w:t>
+      </w:r>
+      <w:proofErr w:type="spellStart"/>
+      <w:r>
+        <w:rPr>
+          <w:rFonts w:ascii="Courier" w:eastAsia="Courier" w:hAnsi="Courier" w:cs="Courier"/>
+          <w:shd w:val="clear" w:color="auto" w:fill="F8F8F8"/>
+        </w:rPr>
+        <w:t>Boolean</w:t>
+      </w:r>
+      <w:proofErr w:type="spellEnd"/>
+      <w:r>
+        <w:rPr>
+          <w:rFonts w:ascii="Courier" w:eastAsia="Courier" w:hAnsi="Courier" w:cs="Courier"/>
+          <w:shd w:val="clear" w:color="auto" w:fill="F8F8F8"/>
+        </w:rPr>
+        <w:t>(true);</w:t>
+      </w:r>
+    </w:p>
+    <w:p>
+      <w:pPr>
+        <w:pBdr>
+          <w:top w:val="nil"/>
+          <w:left w:val="nil"/>
+          <w:bottom w:val="nil"/>
+          <w:right w:val="nil"/>
+          <w:between w:val="nil"/>
+        </w:pBdr>
+        <w:spacing w:before="0" w:after="225"/>
+        <w:ind w:left="709" w:right="0"/>
+        <w:rPr>
+          <w:rFonts w:ascii="Courier" w:eastAsia="Courier" w:hAnsi="Courier" w:cs="Courier"/>
+          <w:shd w:val="clear" w:color="auto" w:fill="F8F8F8"/>
+        </w:rPr>
+      </w:pPr>
+      <w:proofErr w:type="spellStart"/>
+      <w:proofErr w:type="gramStart"/>
+      <w:r>
+        <w:rPr>
+          <w:rFonts w:ascii="Courier" w:eastAsia="Courier" w:hAnsi="Courier" w:cs="Courier"/>
+          <w:shd w:val="clear" w:color="auto" w:fill="F8F8F8"/>
+        </w:rPr>
+        <w:t>console.assert</w:t>
+      </w:r>
+      <w:proofErr w:type="spellEnd"/>
+      <w:r>
+        <w:rPr>
+          <w:rFonts w:ascii="Courier" w:eastAsia="Courier" w:hAnsi="Courier" w:cs="Courier"/>
+          <w:shd w:val="clear" w:color="auto" w:fill="F8F8F8"/>
+        </w:rPr>
+        <w:t>(</w:t>
+      </w:r>
+      <w:proofErr w:type="gramEnd"/>
+      <w:r>
+        <w:rPr>
+          <w:rFonts w:ascii="Courier" w:eastAsia="Courier" w:hAnsi="Courier" w:cs="Courier"/>
+          <w:shd w:val="clear" w:color="auto" w:fill="F8F8F8"/>
+        </w:rPr>
+        <w:t xml:space="preserve"> </w:t>
+      </w:r>
+      <w:proofErr w:type="spellStart"/>
+      <w:r>
+        <w:rPr>
+          <w:rFonts w:ascii="Courier" w:eastAsia="Courier" w:hAnsi="Courier" w:cs="Courier"/>
+          <w:shd w:val="clear" w:color="auto" w:fill="F8F8F8"/>
+        </w:rPr>
+        <w:t>typeof</w:t>
+      </w:r>
+      <w:proofErr w:type="spellEnd"/>
+      <w:r>
+        <w:rPr>
+          <w:rFonts w:ascii="Courier" w:eastAsia="Courier" w:hAnsi="Courier" w:cs="Courier"/>
+          <w:shd w:val="clear" w:color="auto" w:fill="F8F8F8"/>
+        </w:rPr>
+        <w:t xml:space="preserve"> </w:t>
+      </w:r>
+      <w:proofErr w:type="spellStart"/>
+      <w:r>
+        <w:rPr>
+          <w:rFonts w:ascii="Courier" w:eastAsia="Courier" w:hAnsi="Courier" w:cs="Courier"/>
+          <w:shd w:val="clear" w:color="auto" w:fill="F8F8F8"/>
+        </w:rPr>
+        <w:t>testBooleanObject</w:t>
+      </w:r>
+      <w:proofErr w:type="spellEnd"/>
+      <w:r>
+        <w:rPr>
+          <w:rFonts w:ascii="Courier" w:eastAsia="Courier" w:hAnsi="Courier" w:cs="Courier"/>
+          <w:shd w:val="clear" w:color="auto" w:fill="F8F8F8"/>
+        </w:rPr>
+        <w:t xml:space="preserve"> === '</w:t>
+      </w:r>
+      <w:proofErr w:type="spellStart"/>
+      <w:r>
+        <w:rPr>
+          <w:rFonts w:ascii="Courier" w:eastAsia="Courier" w:hAnsi="Courier" w:cs="Courier"/>
+          <w:shd w:val="clear" w:color="auto" w:fill="F8F8F8"/>
+        </w:rPr>
+        <w:t>object</w:t>
+      </w:r>
+      <w:proofErr w:type="spellEnd"/>
+      <w:r>
+        <w:rPr>
+          <w:rFonts w:ascii="Courier" w:eastAsia="Courier" w:hAnsi="Courier" w:cs="Courier"/>
+          <w:shd w:val="clear" w:color="auto" w:fill="F8F8F8"/>
+        </w:rPr>
+        <w:t>' );</w:t>
+      </w:r>
+    </w:p>
+    <w:p>
+      <w:pPr>
+        <w:pBdr>
+          <w:top w:val="nil"/>
+          <w:left w:val="nil"/>
+          <w:bottom w:val="nil"/>
+          <w:right w:val="nil"/>
+          <w:between w:val="nil"/>
+        </w:pBdr>
+        <w:spacing w:before="0" w:after="225"/>
+        <w:ind w:left="709" w:right="0"/>
+        <w:rPr>
+          <w:rFonts w:ascii="Courier" w:eastAsia="Courier" w:hAnsi="Courier" w:cs="Courier"/>
+          <w:shd w:val="clear" w:color="auto" w:fill="F8F8F8"/>
+        </w:rPr>
+      </w:pPr>
+      <w:proofErr w:type="spellStart"/>
+      <w:proofErr w:type="gramStart"/>
+      <w:r>
+        <w:rPr>
+          <w:rFonts w:ascii="Courier" w:eastAsia="Courier" w:hAnsi="Courier" w:cs="Courier"/>
+          <w:shd w:val="clear" w:color="auto" w:fill="F8F8F8"/>
+        </w:rPr>
+        <w:t>console.assert</w:t>
+      </w:r>
+      <w:proofErr w:type="spellEnd"/>
+      <w:r>
+        <w:rPr>
+          <w:rFonts w:ascii="Courier" w:eastAsia="Courier" w:hAnsi="Courier" w:cs="Courier"/>
+          <w:shd w:val="clear" w:color="auto" w:fill="F8F8F8"/>
+        </w:rPr>
+        <w:t>(</w:t>
+      </w:r>
+      <w:proofErr w:type="gramEnd"/>
+      <w:r>
+        <w:rPr>
+          <w:rFonts w:ascii="Courier" w:eastAsia="Courier" w:hAnsi="Courier" w:cs="Courier"/>
+          <w:shd w:val="clear" w:color="auto" w:fill="F8F8F8"/>
+        </w:rPr>
+        <w:t xml:space="preserve"> </w:t>
+      </w:r>
+      <w:proofErr w:type="spellStart"/>
+      <w:r>
+        <w:rPr>
+          <w:rFonts w:ascii="Courier" w:eastAsia="Courier" w:hAnsi="Courier" w:cs="Courier"/>
+          <w:shd w:val="clear" w:color="auto" w:fill="F8F8F8"/>
+        </w:rPr>
+        <w:t>testBooleanObject</w:t>
+      </w:r>
+      <w:proofErr w:type="spellEnd"/>
+      <w:r>
+        <w:rPr>
+          <w:rFonts w:ascii="Courier" w:eastAsia="Courier" w:hAnsi="Courier" w:cs="Courier"/>
+          <w:shd w:val="clear" w:color="auto" w:fill="F8F8F8"/>
+        </w:rPr>
+        <w:t xml:space="preserve"> </w:t>
+      </w:r>
+      <w:proofErr w:type="spellStart"/>
+      <w:r>
+        <w:rPr>
+          <w:rFonts w:ascii="Courier" w:eastAsia="Courier" w:hAnsi="Courier" w:cs="Courier"/>
+          <w:shd w:val="clear" w:color="auto" w:fill="F8F8F8"/>
+        </w:rPr>
+        <w:t>instanceof</w:t>
+      </w:r>
+      <w:proofErr w:type="spellEnd"/>
+      <w:r>
+        <w:rPr>
+          <w:rFonts w:ascii="Courier" w:eastAsia="Courier" w:hAnsi="Courier" w:cs="Courier"/>
+          <w:shd w:val="clear" w:color="auto" w:fill="F8F8F8"/>
+        </w:rPr>
+        <w:t xml:space="preserve"> </w:t>
+      </w:r>
+      <w:proofErr w:type="spellStart"/>
+      <w:r>
+        <w:rPr>
+          <w:rFonts w:ascii="Courier" w:eastAsia="Courier" w:hAnsi="Courier" w:cs="Courier"/>
+          <w:shd w:val="clear" w:color="auto" w:fill="F8F8F8"/>
+        </w:rPr>
+        <w:t>Object</w:t>
+      </w:r>
+      <w:proofErr w:type="spellEnd"/>
+      <w:r>
+        <w:rPr>
+          <w:rFonts w:ascii="Courier" w:eastAsia="Courier" w:hAnsi="Courier" w:cs="Courier"/>
+          <w:shd w:val="clear" w:color="auto" w:fill="F8F8F8"/>
+        </w:rPr>
+        <w:t xml:space="preserve"> === true );</w:t>
+      </w:r>
+    </w:p>
+    <w:p>
+      <w:pPr>
+        <w:pBdr>
+          <w:top w:val="nil"/>
+          <w:left w:val="nil"/>
+          <w:bottom w:val="nil"/>
+          <w:right w:val="nil"/>
+          <w:between w:val="nil"/>
+        </w:pBdr>
+        <w:spacing w:before="0" w:after="225"/>
+        <w:ind w:left="709" w:right="0"/>
+        <w:rPr>
+          <w:rFonts w:ascii="Courier" w:eastAsia="Courier" w:hAnsi="Courier" w:cs="Courier"/>
+          <w:shd w:val="clear" w:color="auto" w:fill="F8F8F8"/>
+        </w:rPr>
+      </w:pPr>
+      <w:proofErr w:type="spellStart"/>
+      <w:proofErr w:type="gramStart"/>
+      <w:r>
+        <w:rPr>
+          <w:rFonts w:ascii="Courier" w:eastAsia="Courier" w:hAnsi="Courier" w:cs="Courier"/>
+          <w:shd w:val="clear" w:color="auto" w:fill="F8F8F8"/>
+        </w:rPr>
+        <w:t>console.assert</w:t>
+      </w:r>
+      <w:proofErr w:type="spellEnd"/>
+      <w:r>
+        <w:rPr>
+          <w:rFonts w:ascii="Courier" w:eastAsia="Courier" w:hAnsi="Courier" w:cs="Courier"/>
+          <w:shd w:val="clear" w:color="auto" w:fill="F8F8F8"/>
+        </w:rPr>
+        <w:t>(</w:t>
+      </w:r>
+      <w:proofErr w:type="gramEnd"/>
+      <w:r>
+        <w:rPr>
+          <w:rFonts w:ascii="Courier" w:eastAsia="Courier" w:hAnsi="Courier" w:cs="Courier"/>
+          <w:shd w:val="clear" w:color="auto" w:fill="F8F8F8"/>
+        </w:rPr>
+        <w:t xml:space="preserve"> </w:t>
+      </w:r>
+      <w:proofErr w:type="spellStart"/>
+      <w:r>
+        <w:rPr>
+          <w:rFonts w:ascii="Courier" w:eastAsia="Courier" w:hAnsi="Courier" w:cs="Courier"/>
+          <w:shd w:val="clear" w:color="auto" w:fill="F8F8F8"/>
+        </w:rPr>
+        <w:t>testBooleanObject</w:t>
+      </w:r>
+      <w:proofErr w:type="spellEnd"/>
+      <w:r>
+        <w:rPr>
+          <w:rFonts w:ascii="Courier" w:eastAsia="Courier" w:hAnsi="Courier" w:cs="Courier"/>
+          <w:shd w:val="clear" w:color="auto" w:fill="F8F8F8"/>
+        </w:rPr>
+        <w:t xml:space="preserve"> </w:t>
+      </w:r>
+      <w:proofErr w:type="spellStart"/>
+      <w:r>
+        <w:rPr>
+          <w:rFonts w:ascii="Courier" w:eastAsia="Courier" w:hAnsi="Courier" w:cs="Courier"/>
+          <w:shd w:val="clear" w:color="auto" w:fill="F8F8F8"/>
+        </w:rPr>
+        <w:t>instanceof</w:t>
+      </w:r>
+      <w:proofErr w:type="spellEnd"/>
+      <w:r>
+        <w:rPr>
+          <w:rFonts w:ascii="Courier" w:eastAsia="Courier" w:hAnsi="Courier" w:cs="Courier"/>
+          <w:shd w:val="clear" w:color="auto" w:fill="F8F8F8"/>
+        </w:rPr>
+        <w:t xml:space="preserve"> </w:t>
+      </w:r>
+      <w:proofErr w:type="spellStart"/>
+      <w:r>
+        <w:rPr>
+          <w:rFonts w:ascii="Courier" w:eastAsia="Courier" w:hAnsi="Courier" w:cs="Courier"/>
+          <w:shd w:val="clear" w:color="auto" w:fill="F8F8F8"/>
+        </w:rPr>
+        <w:t>Boolean</w:t>
+      </w:r>
+      <w:proofErr w:type="spellEnd"/>
+      <w:r>
+        <w:rPr>
+          <w:rFonts w:ascii="Courier" w:eastAsia="Courier" w:hAnsi="Courier" w:cs="Courier"/>
+          <w:shd w:val="clear" w:color="auto" w:fill="F8F8F8"/>
+        </w:rPr>
+        <w:t xml:space="preserve"> === true );</w:t>
+      </w:r>
+    </w:p>
+    <w:p>
+      <w:pPr>
+        <w:pBdr>
+          <w:top w:val="nil"/>
+          <w:left w:val="nil"/>
+          <w:bottom w:val="nil"/>
+          <w:right w:val="nil"/>
+          <w:between w:val="nil"/>
+        </w:pBdr>
+        <w:spacing w:before="0" w:after="225"/>
+        <w:ind w:left="709" w:right="0"/>
+        <w:rPr>
+          <w:rFonts w:ascii="Courier" w:eastAsia="Courier" w:hAnsi="Courier" w:cs="Courier"/>
+          <w:shd w:val="clear" w:color="auto" w:fill="F8F8F8"/>
+        </w:rPr>
+      </w:pPr>
+      <w:proofErr w:type="spellStart"/>
+      <w:proofErr w:type="gramStart"/>
+      <w:r>
+        <w:rPr>
+          <w:rFonts w:ascii="Courier" w:eastAsia="Courier" w:hAnsi="Courier" w:cs="Courier"/>
+          <w:shd w:val="clear" w:color="auto" w:fill="F8F8F8"/>
+        </w:rPr>
+        <w:t>console.assert</w:t>
+      </w:r>
+      <w:proofErr w:type="spellEnd"/>
+      <w:r>
+        <w:rPr>
+          <w:rFonts w:ascii="Courier" w:eastAsia="Courier" w:hAnsi="Courier" w:cs="Courier"/>
+          <w:shd w:val="clear" w:color="auto" w:fill="F8F8F8"/>
+        </w:rPr>
+        <w:t>(</w:t>
+      </w:r>
+      <w:proofErr w:type="gramEnd"/>
+      <w:r>
+        <w:rPr>
+          <w:rFonts w:ascii="Courier" w:eastAsia="Courier" w:hAnsi="Courier" w:cs="Courier"/>
+          <w:shd w:val="clear" w:color="auto" w:fill="F8F8F8"/>
+        </w:rPr>
+        <w:t xml:space="preserve"> </w:t>
+      </w:r>
+      <w:proofErr w:type="spellStart"/>
+      <w:r>
+        <w:rPr>
+          <w:rFonts w:ascii="Courier" w:eastAsia="Courier" w:hAnsi="Courier" w:cs="Courier"/>
+          <w:shd w:val="clear" w:color="auto" w:fill="F8F8F8"/>
+        </w:rPr>
+        <w:t>Object.prototype.toString.call</w:t>
+      </w:r>
+      <w:proofErr w:type="spellEnd"/>
+      <w:r>
+        <w:rPr>
+          <w:rFonts w:ascii="Courier" w:eastAsia="Courier" w:hAnsi="Courier" w:cs="Courier"/>
+          <w:shd w:val="clear" w:color="auto" w:fill="F8F8F8"/>
+        </w:rPr>
+        <w:t>(</w:t>
+      </w:r>
+      <w:proofErr w:type="spellStart"/>
+      <w:r>
+        <w:rPr>
+          <w:rFonts w:ascii="Courier" w:eastAsia="Courier" w:hAnsi="Courier" w:cs="Courier"/>
+          <w:shd w:val="clear" w:color="auto" w:fill="F8F8F8"/>
+        </w:rPr>
+        <w:t>testBooleanObject</w:t>
+      </w:r>
+      <w:proofErr w:type="spellEnd"/>
+      <w:r>
+        <w:rPr>
+          <w:rFonts w:ascii="Courier" w:eastAsia="Courier" w:hAnsi="Courier" w:cs="Courier"/>
+          <w:shd w:val="clear" w:color="auto" w:fill="F8F8F8"/>
+        </w:rPr>
+        <w:t>) === '[</w:t>
+      </w:r>
+      <w:proofErr w:type="spellStart"/>
+      <w:r>
+        <w:rPr>
+          <w:rFonts w:ascii="Courier" w:eastAsia="Courier" w:hAnsi="Courier" w:cs="Courier"/>
+          <w:shd w:val="clear" w:color="auto" w:fill="F8F8F8"/>
+        </w:rPr>
+        <w:t>object</w:t>
+      </w:r>
+      <w:proofErr w:type="spellEnd"/>
+      <w:r>
+        <w:rPr>
+          <w:rFonts w:ascii="Courier" w:eastAsia="Courier" w:hAnsi="Courier" w:cs="Courier"/>
+          <w:shd w:val="clear" w:color="auto" w:fill="F8F8F8"/>
+        </w:rPr>
+        <w:t xml:space="preserve"> </w:t>
+      </w:r>
+      <w:proofErr w:type="spellStart"/>
+      <w:r>
+        <w:rPr>
+          <w:rFonts w:ascii="Courier" w:eastAsia="Courier" w:hAnsi="Courier" w:cs="Courier"/>
+          <w:shd w:val="clear" w:color="auto" w:fill="F8F8F8"/>
+        </w:rPr>
+        <w:t>Boolean</w:t>
+      </w:r>
+      <w:proofErr w:type="spellEnd"/>
+      <w:r>
+        <w:rPr>
+          <w:rFonts w:ascii="Courier" w:eastAsia="Courier" w:hAnsi="Courier" w:cs="Courier"/>
+          <w:shd w:val="clear" w:color="auto" w:fill="F8F8F8"/>
+        </w:rPr>
+        <w:t>]' );</w:t>
+      </w:r>
+    </w:p>
+    <w:p>
+      <w:pPr>
+        <w:pBdr>
+          <w:top w:val="nil"/>
+          <w:left w:val="nil"/>
+          <w:bottom w:val="nil"/>
+          <w:right w:val="nil"/>
+          <w:between w:val="nil"/>
+        </w:pBdr>
+        <w:spacing w:before="0" w:after="225"/>
+        <w:ind w:left="709" w:right="0"/>
+        <w:rPr>
+          <w:rFonts w:ascii="Courier" w:eastAsia="Courier" w:hAnsi="Courier" w:cs="Courier"/>
+          <w:shd w:val="clear" w:color="auto" w:fill="F8F8F8"/>
+        </w:rPr>
+      </w:pPr>
+      <w:proofErr w:type="spellStart"/>
+      <w:proofErr w:type="gramStart"/>
+      <w:r>
+        <w:rPr>
+          <w:rFonts w:ascii="Courier" w:eastAsia="Courier" w:hAnsi="Courier" w:cs="Courier"/>
+          <w:shd w:val="clear" w:color="auto" w:fill="F8F8F8"/>
+        </w:rPr>
+        <w:t>console.assert</w:t>
+      </w:r>
+      <w:proofErr w:type="spellEnd"/>
+      <w:r>
+        <w:rPr>
+          <w:rFonts w:ascii="Courier" w:eastAsia="Courier" w:hAnsi="Courier" w:cs="Courier"/>
+          <w:shd w:val="clear" w:color="auto" w:fill="F8F8F8"/>
+        </w:rPr>
+        <w:t>(</w:t>
+      </w:r>
+      <w:proofErr w:type="gramEnd"/>
+      <w:r>
+        <w:rPr>
+          <w:rFonts w:ascii="Courier" w:eastAsia="Courier" w:hAnsi="Courier" w:cs="Courier"/>
+          <w:shd w:val="clear" w:color="auto" w:fill="F8F8F8"/>
+        </w:rPr>
+        <w:t xml:space="preserve"> testBooleanObject.constructor.name === '</w:t>
+      </w:r>
+      <w:proofErr w:type="spellStart"/>
+      <w:r>
+        <w:rPr>
+          <w:rFonts w:ascii="Courier" w:eastAsia="Courier" w:hAnsi="Courier" w:cs="Courier"/>
+          <w:shd w:val="clear" w:color="auto" w:fill="F8F8F8"/>
+        </w:rPr>
+        <w:t>Boolean</w:t>
+      </w:r>
+      <w:proofErr w:type="spellEnd"/>
+      <w:r>
+        <w:rPr>
+          <w:rFonts w:ascii="Courier" w:eastAsia="Courier" w:hAnsi="Courier" w:cs="Courier"/>
+          <w:shd w:val="clear" w:color="auto" w:fill="F8F8F8"/>
+        </w:rPr>
+        <w:t>' );</w:t>
+      </w:r>
+    </w:p>
+    <w:p>
+      <w:pPr>
+        <w:pBdr>
+          <w:top w:val="nil"/>
+          <w:left w:val="nil"/>
+          <w:bottom w:val="nil"/>
+          <w:right w:val="nil"/>
+          <w:between w:val="nil"/>
+        </w:pBdr>
+        <w:spacing w:before="0" w:after="225"/>
+        <w:ind w:left="709" w:right="0"/>
+        <w:rPr>
+          <w:rFonts w:ascii="Courier" w:eastAsia="Courier" w:hAnsi="Courier" w:cs="Courier"/>
+          <w:shd w:val="clear" w:color="auto" w:fill="F8F8F8"/>
+        </w:rPr>
+      </w:pPr>
+      <w:r>
+        <w:rPr>
+          <w:rFonts w:ascii="Courier" w:eastAsia="Courier" w:hAnsi="Courier" w:cs="Courier"/>
+          <w:shd w:val="clear" w:color="auto" w:fill="F8F8F8"/>
+        </w:rPr>
+        <w:t xml:space="preserve">// </w:t>
+      </w:r>
+      <w:proofErr w:type="spellStart"/>
+      <w:r>
+        <w:rPr>
+          <w:rFonts w:ascii="Courier" w:eastAsia="Courier" w:hAnsi="Courier" w:cs="Courier"/>
+          <w:shd w:val="clear" w:color="auto" w:fill="F8F8F8"/>
+        </w:rPr>
+        <w:t>Primitive</w:t>
+      </w:r>
+      <w:proofErr w:type="spellEnd"/>
+      <w:r>
+        <w:rPr>
+          <w:rFonts w:ascii="Courier" w:eastAsia="Courier" w:hAnsi="Courier" w:cs="Courier"/>
+          <w:shd w:val="clear" w:color="auto" w:fill="F8F8F8"/>
+        </w:rPr>
+        <w:t xml:space="preserve"> </w:t>
+      </w:r>
+      <w:proofErr w:type="spellStart"/>
+      <w:r>
+        <w:rPr>
+          <w:rFonts w:ascii="Courier" w:eastAsia="Courier" w:hAnsi="Courier" w:cs="Courier"/>
+          <w:shd w:val="clear" w:color="auto" w:fill="F8F8F8"/>
+        </w:rPr>
+        <w:t>type</w:t>
+      </w:r>
+      <w:proofErr w:type="spellEnd"/>
+      <w:r>
+        <w:rPr>
+          <w:rFonts w:ascii="Courier" w:eastAsia="Courier" w:hAnsi="Courier" w:cs="Courier"/>
+          <w:shd w:val="clear" w:color="auto" w:fill="F8F8F8"/>
+        </w:rPr>
+        <w:t xml:space="preserve"> </w:t>
+      </w:r>
+      <w:proofErr w:type="spellStart"/>
+      <w:r>
+        <w:rPr>
+          <w:rFonts w:ascii="Courier" w:eastAsia="Courier" w:hAnsi="Courier" w:cs="Courier"/>
+          <w:shd w:val="clear" w:color="auto" w:fill="F8F8F8"/>
+        </w:rPr>
+        <w:t>number</w:t>
+      </w:r>
+      <w:proofErr w:type="spellEnd"/>
+    </w:p>
+    <w:p>
+      <w:pPr>
+        <w:pBdr>
+          <w:top w:val="nil"/>
+          <w:left w:val="nil"/>
+          <w:bottom w:val="nil"/>
+          <w:right w:val="nil"/>
+          <w:between w:val="nil"/>
+        </w:pBdr>
+        <w:spacing w:before="0" w:after="225"/>
+        <w:ind w:left="709" w:right="0"/>
+        <w:rPr>
+          <w:rFonts w:ascii="Courier" w:eastAsia="Courier" w:hAnsi="Courier" w:cs="Courier"/>
+          <w:shd w:val="clear" w:color="auto" w:fill="F8F8F8"/>
+        </w:rPr>
+      </w:pPr>
+      <w:proofErr w:type="spellStart"/>
+      <w:proofErr w:type="gramStart"/>
+      <w:r>
+        <w:rPr>
+          <w:rFonts w:ascii="Courier" w:eastAsia="Courier" w:hAnsi="Courier" w:cs="Courier"/>
+          <w:shd w:val="clear" w:color="auto" w:fill="F8F8F8"/>
+        </w:rPr>
+        <w:t>var</w:t>
+      </w:r>
+      <w:proofErr w:type="spellEnd"/>
+      <w:proofErr w:type="gramEnd"/>
+      <w:r>
+        <w:rPr>
+          <w:rFonts w:ascii="Courier" w:eastAsia="Courier" w:hAnsi="Courier" w:cs="Courier"/>
+          <w:shd w:val="clear" w:color="auto" w:fill="F8F8F8"/>
+        </w:rPr>
+        <w:t xml:space="preserve"> </w:t>
+      </w:r>
+      <w:proofErr w:type="spellStart"/>
+      <w:r>
+        <w:rPr>
+          <w:rFonts w:ascii="Courier" w:eastAsia="Courier" w:hAnsi="Courier" w:cs="Courier"/>
+          <w:shd w:val="clear" w:color="auto" w:fill="F8F8F8"/>
+        </w:rPr>
+        <w:t>testNumber</w:t>
+      </w:r>
+      <w:proofErr w:type="spellEnd"/>
+      <w:r>
+        <w:rPr>
+          <w:rFonts w:ascii="Courier" w:eastAsia="Courier" w:hAnsi="Courier" w:cs="Courier"/>
+          <w:shd w:val="clear" w:color="auto" w:fill="F8F8F8"/>
+        </w:rPr>
+        <w:t xml:space="preserve"> = 10;</w:t>
+      </w:r>
+    </w:p>
+    <w:p>
+      <w:pPr>
+        <w:pBdr>
+          <w:top w:val="nil"/>
+          <w:left w:val="nil"/>
+          <w:bottom w:val="nil"/>
+          <w:right w:val="nil"/>
+          <w:between w:val="nil"/>
+        </w:pBdr>
+        <w:spacing w:before="0" w:after="225"/>
+        <w:ind w:left="709" w:right="0"/>
+        <w:rPr>
+          <w:rFonts w:ascii="Courier" w:eastAsia="Courier" w:hAnsi="Courier" w:cs="Courier"/>
+          <w:shd w:val="clear" w:color="auto" w:fill="F8F8F8"/>
+        </w:rPr>
+      </w:pPr>
+      <w:proofErr w:type="spellStart"/>
+      <w:proofErr w:type="gramStart"/>
+      <w:r>
+        <w:rPr>
+          <w:rFonts w:ascii="Courier" w:eastAsia="Courier" w:hAnsi="Courier" w:cs="Courier"/>
+          <w:shd w:val="clear" w:color="auto" w:fill="F8F8F8"/>
+        </w:rPr>
+        <w:t>console.assert</w:t>
+      </w:r>
+      <w:proofErr w:type="spellEnd"/>
+      <w:r>
+        <w:rPr>
+          <w:rFonts w:ascii="Courier" w:eastAsia="Courier" w:hAnsi="Courier" w:cs="Courier"/>
+          <w:shd w:val="clear" w:color="auto" w:fill="F8F8F8"/>
+        </w:rPr>
+        <w:t>(</w:t>
+      </w:r>
+      <w:proofErr w:type="gramEnd"/>
+      <w:r>
+        <w:rPr>
+          <w:rFonts w:ascii="Courier" w:eastAsia="Courier" w:hAnsi="Courier" w:cs="Courier"/>
+          <w:shd w:val="clear" w:color="auto" w:fill="F8F8F8"/>
+        </w:rPr>
+        <w:t xml:space="preserve"> </w:t>
+      </w:r>
+      <w:proofErr w:type="spellStart"/>
+      <w:r>
+        <w:rPr>
+          <w:rFonts w:ascii="Courier" w:eastAsia="Courier" w:hAnsi="Courier" w:cs="Courier"/>
+          <w:shd w:val="clear" w:color="auto" w:fill="F8F8F8"/>
+        </w:rPr>
+        <w:t>typeof</w:t>
+      </w:r>
+      <w:proofErr w:type="spellEnd"/>
+      <w:r>
+        <w:rPr>
+          <w:rFonts w:ascii="Courier" w:eastAsia="Courier" w:hAnsi="Courier" w:cs="Courier"/>
+          <w:shd w:val="clear" w:color="auto" w:fill="F8F8F8"/>
+        </w:rPr>
+        <w:t xml:space="preserve"> </w:t>
+      </w:r>
+      <w:proofErr w:type="spellStart"/>
+      <w:r>
+        <w:rPr>
+          <w:rFonts w:ascii="Courier" w:eastAsia="Courier" w:hAnsi="Courier" w:cs="Courier"/>
+          <w:shd w:val="clear" w:color="auto" w:fill="F8F8F8"/>
+        </w:rPr>
+        <w:t>testNumber</w:t>
+      </w:r>
+      <w:proofErr w:type="spellEnd"/>
+      <w:r>
+        <w:rPr>
+          <w:rFonts w:ascii="Courier" w:eastAsia="Courier" w:hAnsi="Courier" w:cs="Courier"/>
+          <w:shd w:val="clear" w:color="auto" w:fill="F8F8F8"/>
+        </w:rPr>
+        <w:t xml:space="preserve"> === '</w:t>
+      </w:r>
+      <w:proofErr w:type="spellStart"/>
+      <w:r>
+        <w:rPr>
+          <w:rFonts w:ascii="Courier" w:eastAsia="Courier" w:hAnsi="Courier" w:cs="Courier"/>
+          <w:shd w:val="clear" w:color="auto" w:fill="F8F8F8"/>
+        </w:rPr>
+        <w:t>number</w:t>
+      </w:r>
+      <w:proofErr w:type="spellEnd"/>
+      <w:r>
+        <w:rPr>
+          <w:rFonts w:ascii="Courier" w:eastAsia="Courier" w:hAnsi="Courier" w:cs="Courier"/>
+          <w:shd w:val="clear" w:color="auto" w:fill="F8F8F8"/>
+        </w:rPr>
+        <w:t>' );</w:t>
+      </w:r>
+    </w:p>
+    <w:p>
+      <w:pPr>
+        <w:pBdr>
+          <w:top w:val="nil"/>
+          <w:left w:val="nil"/>
+          <w:bottom w:val="nil"/>
+          <w:right w:val="nil"/>
+          <w:between w:val="nil"/>
+        </w:pBdr>
+        <w:spacing w:before="0" w:after="225"/>
+        <w:ind w:left="709" w:right="0"/>
+        <w:rPr>
+          <w:rFonts w:ascii="Courier" w:eastAsia="Courier" w:hAnsi="Courier" w:cs="Courier"/>
+          <w:shd w:val="clear" w:color="auto" w:fill="F8F8F8"/>
+        </w:rPr>
+      </w:pPr>
+      <w:proofErr w:type="spellStart"/>
+      <w:proofErr w:type="gramStart"/>
+      <w:r>
+        <w:rPr>
+          <w:rFonts w:ascii="Courier" w:eastAsia="Courier" w:hAnsi="Courier" w:cs="Courier"/>
+          <w:shd w:val="clear" w:color="auto" w:fill="F8F8F8"/>
+        </w:rPr>
+        <w:t>console.assert</w:t>
+      </w:r>
+      <w:proofErr w:type="spellEnd"/>
+      <w:r>
+        <w:rPr>
+          <w:rFonts w:ascii="Courier" w:eastAsia="Courier" w:hAnsi="Courier" w:cs="Courier"/>
+          <w:shd w:val="clear" w:color="auto" w:fill="F8F8F8"/>
+        </w:rPr>
+        <w:t>(</w:t>
+      </w:r>
+      <w:proofErr w:type="gramEnd"/>
+      <w:r>
+        <w:rPr>
+          <w:rFonts w:ascii="Courier" w:eastAsia="Courier" w:hAnsi="Courier" w:cs="Courier"/>
+          <w:shd w:val="clear" w:color="auto" w:fill="F8F8F8"/>
+        </w:rPr>
+        <w:t xml:space="preserve"> </w:t>
+      </w:r>
+      <w:proofErr w:type="spellStart"/>
+      <w:r>
+        <w:rPr>
+          <w:rFonts w:ascii="Courier" w:eastAsia="Courier" w:hAnsi="Courier" w:cs="Courier"/>
+          <w:shd w:val="clear" w:color="auto" w:fill="F8F8F8"/>
+        </w:rPr>
+        <w:t>testNumber</w:t>
+      </w:r>
+      <w:proofErr w:type="spellEnd"/>
+      <w:r>
+        <w:rPr>
+          <w:rFonts w:ascii="Courier" w:eastAsia="Courier" w:hAnsi="Courier" w:cs="Courier"/>
+          <w:shd w:val="clear" w:color="auto" w:fill="F8F8F8"/>
+        </w:rPr>
+        <w:t xml:space="preserve"> </w:t>
+      </w:r>
+      <w:proofErr w:type="spellStart"/>
+      <w:r>
+        <w:rPr>
+          <w:rFonts w:ascii="Courier" w:eastAsia="Courier" w:hAnsi="Courier" w:cs="Courier"/>
+          <w:shd w:val="clear" w:color="auto" w:fill="F8F8F8"/>
+        </w:rPr>
+        <w:t>instanceof</w:t>
+      </w:r>
+      <w:proofErr w:type="spellEnd"/>
+      <w:r>
+        <w:rPr>
+          <w:rFonts w:ascii="Courier" w:eastAsia="Courier" w:hAnsi="Courier" w:cs="Courier"/>
+          <w:shd w:val="clear" w:color="auto" w:fill="F8F8F8"/>
+        </w:rPr>
+        <w:t xml:space="preserve"> </w:t>
+      </w:r>
+      <w:proofErr w:type="spellStart"/>
+      <w:r>
+        <w:rPr>
+          <w:rFonts w:ascii="Courier" w:eastAsia="Courier" w:hAnsi="Courier" w:cs="Courier"/>
+          <w:shd w:val="clear" w:color="auto" w:fill="F8F8F8"/>
+        </w:rPr>
+        <w:t>Object</w:t>
+      </w:r>
+      <w:proofErr w:type="spellEnd"/>
+      <w:r>
+        <w:rPr>
+          <w:rFonts w:ascii="Courier" w:eastAsia="Courier" w:hAnsi="Courier" w:cs="Courier"/>
+          <w:shd w:val="clear" w:color="auto" w:fill="F8F8F8"/>
+        </w:rPr>
+        <w:t xml:space="preserve"> === false );</w:t>
+      </w:r>
+    </w:p>
+    <w:p>
+      <w:pPr>
+        <w:pBdr>
+          <w:top w:val="nil"/>
+          <w:left w:val="nil"/>
+          <w:bottom w:val="nil"/>
+          <w:right w:val="nil"/>
+          <w:between w:val="nil"/>
+        </w:pBdr>
+        <w:spacing w:before="0" w:after="225"/>
+        <w:ind w:left="709" w:right="0"/>
+        <w:rPr>
+          <w:rFonts w:ascii="Courier" w:eastAsia="Courier" w:hAnsi="Courier" w:cs="Courier"/>
+          <w:shd w:val="clear" w:color="auto" w:fill="F8F8F8"/>
+        </w:rPr>
+      </w:pPr>
+      <w:proofErr w:type="spellStart"/>
+      <w:proofErr w:type="gramStart"/>
+      <w:r>
+        <w:rPr>
+          <w:rFonts w:ascii="Courier" w:eastAsia="Courier" w:hAnsi="Courier" w:cs="Courier"/>
+          <w:shd w:val="clear" w:color="auto" w:fill="F8F8F8"/>
+        </w:rPr>
+        <w:t>console.assert</w:t>
+      </w:r>
+      <w:proofErr w:type="spellEnd"/>
+      <w:r>
+        <w:rPr>
+          <w:rFonts w:ascii="Courier" w:eastAsia="Courier" w:hAnsi="Courier" w:cs="Courier"/>
+          <w:shd w:val="clear" w:color="auto" w:fill="F8F8F8"/>
+        </w:rPr>
+        <w:t>(</w:t>
+      </w:r>
+      <w:proofErr w:type="gramEnd"/>
+      <w:r>
+        <w:rPr>
+          <w:rFonts w:ascii="Courier" w:eastAsia="Courier" w:hAnsi="Courier" w:cs="Courier"/>
+          <w:shd w:val="clear" w:color="auto" w:fill="F8F8F8"/>
+        </w:rPr>
+        <w:t xml:space="preserve"> </w:t>
+      </w:r>
+      <w:proofErr w:type="spellStart"/>
+      <w:r>
+        <w:rPr>
+          <w:rFonts w:ascii="Courier" w:eastAsia="Courier" w:hAnsi="Courier" w:cs="Courier"/>
+          <w:shd w:val="clear" w:color="auto" w:fill="F8F8F8"/>
+        </w:rPr>
+        <w:t>testNumber</w:t>
+      </w:r>
+      <w:proofErr w:type="spellEnd"/>
+      <w:r>
+        <w:rPr>
+          <w:rFonts w:ascii="Courier" w:eastAsia="Courier" w:hAnsi="Courier" w:cs="Courier"/>
+          <w:shd w:val="clear" w:color="auto" w:fill="F8F8F8"/>
+        </w:rPr>
+        <w:t xml:space="preserve"> </w:t>
+      </w:r>
+      <w:proofErr w:type="spellStart"/>
+      <w:r>
+        <w:rPr>
+          <w:rFonts w:ascii="Courier" w:eastAsia="Courier" w:hAnsi="Courier" w:cs="Courier"/>
+          <w:shd w:val="clear" w:color="auto" w:fill="F8F8F8"/>
+        </w:rPr>
+        <w:t>instanceof</w:t>
+      </w:r>
+      <w:proofErr w:type="spellEnd"/>
+      <w:r>
+        <w:rPr>
+          <w:rFonts w:ascii="Courier" w:eastAsia="Courier" w:hAnsi="Courier" w:cs="Courier"/>
+          <w:shd w:val="clear" w:color="auto" w:fill="F8F8F8"/>
+        </w:rPr>
+        <w:t xml:space="preserve"> </w:t>
+      </w:r>
+      <w:proofErr w:type="spellStart"/>
+      <w:r>
+        <w:rPr>
+          <w:rFonts w:ascii="Courier" w:eastAsia="Courier" w:hAnsi="Courier" w:cs="Courier"/>
+          <w:shd w:val="clear" w:color="auto" w:fill="F8F8F8"/>
+        </w:rPr>
+        <w:t>Number</w:t>
+      </w:r>
+      <w:proofErr w:type="spellEnd"/>
+      <w:r>
+        <w:rPr>
+          <w:rFonts w:ascii="Courier" w:eastAsia="Courier" w:hAnsi="Courier" w:cs="Courier"/>
+          <w:shd w:val="clear" w:color="auto" w:fill="F8F8F8"/>
+        </w:rPr>
+        <w:t xml:space="preserve"> === false );</w:t>
+      </w:r>
+    </w:p>
+    <w:p>
+      <w:pPr>
+        <w:pBdr>
+          <w:top w:val="nil"/>
+          <w:left w:val="nil"/>
+          <w:bottom w:val="nil"/>
+          <w:right w:val="nil"/>
+          <w:between w:val="nil"/>
+        </w:pBdr>
+        <w:spacing w:before="0" w:after="225"/>
+        <w:ind w:left="709" w:right="0"/>
+        <w:rPr>
+          <w:rFonts w:ascii="Courier" w:eastAsia="Courier" w:hAnsi="Courier" w:cs="Courier"/>
+          <w:shd w:val="clear" w:color="auto" w:fill="F8F8F8"/>
+        </w:rPr>
+      </w:pPr>
+      <w:proofErr w:type="spellStart"/>
+      <w:proofErr w:type="gramStart"/>
+      <w:r>
+        <w:rPr>
+          <w:rFonts w:ascii="Courier" w:eastAsia="Courier" w:hAnsi="Courier" w:cs="Courier"/>
+          <w:shd w:val="clear" w:color="auto" w:fill="F8F8F8"/>
+        </w:rPr>
+        <w:t>console.assert</w:t>
+      </w:r>
+      <w:proofErr w:type="spellEnd"/>
+      <w:r>
+        <w:rPr>
+          <w:rFonts w:ascii="Courier" w:eastAsia="Courier" w:hAnsi="Courier" w:cs="Courier"/>
+          <w:shd w:val="clear" w:color="auto" w:fill="F8F8F8"/>
+        </w:rPr>
+        <w:t>(</w:t>
+      </w:r>
+      <w:proofErr w:type="gramEnd"/>
+      <w:r>
+        <w:rPr>
+          <w:rFonts w:ascii="Courier" w:eastAsia="Courier" w:hAnsi="Courier" w:cs="Courier"/>
+          <w:shd w:val="clear" w:color="auto" w:fill="F8F8F8"/>
+        </w:rPr>
+        <w:t xml:space="preserve"> </w:t>
+      </w:r>
+      <w:proofErr w:type="spellStart"/>
+      <w:r>
+        <w:rPr>
+          <w:rFonts w:ascii="Courier" w:eastAsia="Courier" w:hAnsi="Courier" w:cs="Courier"/>
+          <w:shd w:val="clear" w:color="auto" w:fill="F8F8F8"/>
+        </w:rPr>
+        <w:t>Object.prototype.toString.call</w:t>
+      </w:r>
+      <w:proofErr w:type="spellEnd"/>
+      <w:r>
+        <w:rPr>
+          <w:rFonts w:ascii="Courier" w:eastAsia="Courier" w:hAnsi="Courier" w:cs="Courier"/>
+          <w:shd w:val="clear" w:color="auto" w:fill="F8F8F8"/>
+        </w:rPr>
+        <w:t>(</w:t>
+      </w:r>
+      <w:proofErr w:type="spellStart"/>
+      <w:r>
+        <w:rPr>
+          <w:rFonts w:ascii="Courier" w:eastAsia="Courier" w:hAnsi="Courier" w:cs="Courier"/>
+          <w:shd w:val="clear" w:color="auto" w:fill="F8F8F8"/>
+        </w:rPr>
+        <w:t>testNumber</w:t>
+      </w:r>
+      <w:proofErr w:type="spellEnd"/>
+      <w:r>
+        <w:rPr>
+          <w:rFonts w:ascii="Courier" w:eastAsia="Courier" w:hAnsi="Courier" w:cs="Courier"/>
+          <w:shd w:val="clear" w:color="auto" w:fill="F8F8F8"/>
+        </w:rPr>
+        <w:t>) === '[</w:t>
+      </w:r>
+      <w:proofErr w:type="spellStart"/>
+      <w:r>
+        <w:rPr>
+          <w:rFonts w:ascii="Courier" w:eastAsia="Courier" w:hAnsi="Courier" w:cs="Courier"/>
+          <w:shd w:val="clear" w:color="auto" w:fill="F8F8F8"/>
+        </w:rPr>
+        <w:t>object</w:t>
+      </w:r>
+      <w:proofErr w:type="spellEnd"/>
+      <w:r>
+        <w:rPr>
+          <w:rFonts w:ascii="Courier" w:eastAsia="Courier" w:hAnsi="Courier" w:cs="Courier"/>
+          <w:shd w:val="clear" w:color="auto" w:fill="F8F8F8"/>
+        </w:rPr>
+        <w:t xml:space="preserve"> </w:t>
+      </w:r>
+      <w:proofErr w:type="spellStart"/>
+      <w:r>
+        <w:rPr>
+          <w:rFonts w:ascii="Courier" w:eastAsia="Courier" w:hAnsi="Courier" w:cs="Courier"/>
+          <w:shd w:val="clear" w:color="auto" w:fill="F8F8F8"/>
+        </w:rPr>
+        <w:t>Number</w:t>
+      </w:r>
+      <w:proofErr w:type="spellEnd"/>
+      <w:r>
+        <w:rPr>
+          <w:rFonts w:ascii="Courier" w:eastAsia="Courier" w:hAnsi="Courier" w:cs="Courier"/>
+          <w:shd w:val="clear" w:color="auto" w:fill="F8F8F8"/>
+        </w:rPr>
+        <w:t>]' );</w:t>
+      </w:r>
+    </w:p>
+    <w:p>
+      <w:pPr>
+        <w:pBdr>
+          <w:top w:val="nil"/>
+          <w:left w:val="nil"/>
+          <w:bottom w:val="nil"/>
+          <w:right w:val="nil"/>
+          <w:between w:val="nil"/>
+        </w:pBdr>
+        <w:spacing w:before="0" w:after="225"/>
+        <w:ind w:left="709" w:right="0"/>
+        <w:rPr>
+          <w:rFonts w:ascii="Courier" w:eastAsia="Courier" w:hAnsi="Courier" w:cs="Courier"/>
+          <w:shd w:val="clear" w:color="auto" w:fill="F8F8F8"/>
+        </w:rPr>
+      </w:pPr>
+      <w:proofErr w:type="spellStart"/>
+      <w:proofErr w:type="gramStart"/>
+      <w:r>
+        <w:rPr>
+          <w:rFonts w:ascii="Courier" w:eastAsia="Courier" w:hAnsi="Courier" w:cs="Courier"/>
+          <w:shd w:val="clear" w:color="auto" w:fill="F8F8F8"/>
+        </w:rPr>
+        <w:t>console.assert</w:t>
+      </w:r>
+      <w:proofErr w:type="spellEnd"/>
+      <w:r>
+        <w:rPr>
+          <w:rFonts w:ascii="Courier" w:eastAsia="Courier" w:hAnsi="Courier" w:cs="Courier"/>
+          <w:shd w:val="clear" w:color="auto" w:fill="F8F8F8"/>
+        </w:rPr>
+        <w:t>(</w:t>
+      </w:r>
+      <w:proofErr w:type="gramEnd"/>
+      <w:r>
+        <w:rPr>
+          <w:rFonts w:ascii="Courier" w:eastAsia="Courier" w:hAnsi="Courier" w:cs="Courier"/>
+          <w:shd w:val="clear" w:color="auto" w:fill="F8F8F8"/>
+        </w:rPr>
+        <w:t xml:space="preserve"> testNumber.constructor.name === '</w:t>
+      </w:r>
+      <w:proofErr w:type="spellStart"/>
+      <w:r>
+        <w:rPr>
+          <w:rFonts w:ascii="Courier" w:eastAsia="Courier" w:hAnsi="Courier" w:cs="Courier"/>
+          <w:shd w:val="clear" w:color="auto" w:fill="F8F8F8"/>
+        </w:rPr>
+        <w:t>Number</w:t>
+      </w:r>
+      <w:proofErr w:type="spellEnd"/>
+      <w:r>
+        <w:rPr>
+          <w:rFonts w:ascii="Courier" w:eastAsia="Courier" w:hAnsi="Courier" w:cs="Courier"/>
+          <w:shd w:val="clear" w:color="auto" w:fill="F8F8F8"/>
+        </w:rPr>
+        <w:t>' );</w:t>
+      </w:r>
+    </w:p>
+    <w:p>
+      <w:pPr>
+        <w:pBdr>
+          <w:top w:val="nil"/>
+          <w:left w:val="nil"/>
+          <w:bottom w:val="nil"/>
+          <w:right w:val="nil"/>
+          <w:between w:val="nil"/>
+        </w:pBdr>
+        <w:spacing w:before="0" w:after="225"/>
+        <w:ind w:left="709" w:right="0"/>
+        <w:rPr>
+          <w:rFonts w:ascii="Courier" w:eastAsia="Courier" w:hAnsi="Courier" w:cs="Courier"/>
+          <w:shd w:val="clear" w:color="auto" w:fill="F8F8F8"/>
+        </w:rPr>
+      </w:pPr>
+      <w:r>
+        <w:rPr>
+          <w:rFonts w:ascii="Courier" w:eastAsia="Courier" w:hAnsi="Courier" w:cs="Courier"/>
+          <w:shd w:val="clear" w:color="auto" w:fill="F8F8F8"/>
+        </w:rPr>
+        <w:t xml:space="preserve">// </w:t>
+      </w:r>
+      <w:proofErr w:type="spellStart"/>
+      <w:r>
+        <w:rPr>
+          <w:rFonts w:ascii="Courier" w:eastAsia="Courier" w:hAnsi="Courier" w:cs="Courier"/>
+          <w:shd w:val="clear" w:color="auto" w:fill="F8F8F8"/>
+        </w:rPr>
+        <w:t>Object</w:t>
+      </w:r>
+      <w:proofErr w:type="spellEnd"/>
+      <w:r>
+        <w:rPr>
+          <w:rFonts w:ascii="Courier" w:eastAsia="Courier" w:hAnsi="Courier" w:cs="Courier"/>
+          <w:shd w:val="clear" w:color="auto" w:fill="F8F8F8"/>
+        </w:rPr>
+        <w:t xml:space="preserve"> </w:t>
+      </w:r>
+      <w:proofErr w:type="spellStart"/>
+      <w:r>
+        <w:rPr>
+          <w:rFonts w:ascii="Courier" w:eastAsia="Courier" w:hAnsi="Courier" w:cs="Courier"/>
+          <w:shd w:val="clear" w:color="auto" w:fill="F8F8F8"/>
+        </w:rPr>
+        <w:t>Number</w:t>
+      </w:r>
+      <w:proofErr w:type="spellEnd"/>
+    </w:p>
+    <w:p>
+      <w:pPr>
+        <w:pBdr>
+          <w:top w:val="nil"/>
+          <w:left w:val="nil"/>
+          <w:bottom w:val="nil"/>
+          <w:right w:val="nil"/>
+          <w:between w:val="nil"/>
+        </w:pBdr>
+        <w:spacing w:before="0" w:after="225"/>
+        <w:ind w:left="709" w:right="0"/>
+        <w:rPr>
+          <w:rFonts w:ascii="Courier" w:eastAsia="Courier" w:hAnsi="Courier" w:cs="Courier"/>
+          <w:shd w:val="clear" w:color="auto" w:fill="F8F8F8"/>
+        </w:rPr>
+      </w:pPr>
+      <w:proofErr w:type="spellStart"/>
+      <w:proofErr w:type="gramStart"/>
+      <w:r>
+        <w:rPr>
+          <w:rFonts w:ascii="Courier" w:eastAsia="Courier" w:hAnsi="Courier" w:cs="Courier"/>
+          <w:shd w:val="clear" w:color="auto" w:fill="F8F8F8"/>
+        </w:rPr>
+        <w:t>var</w:t>
+      </w:r>
+      <w:proofErr w:type="spellEnd"/>
+      <w:proofErr w:type="gramEnd"/>
+      <w:r>
+        <w:rPr>
+          <w:rFonts w:ascii="Courier" w:eastAsia="Courier" w:hAnsi="Courier" w:cs="Courier"/>
+          <w:shd w:val="clear" w:color="auto" w:fill="F8F8F8"/>
+        </w:rPr>
+        <w:t xml:space="preserve"> </w:t>
+      </w:r>
+      <w:proofErr w:type="spellStart"/>
+      <w:r>
+        <w:rPr>
+          <w:rFonts w:ascii="Courier" w:eastAsia="Courier" w:hAnsi="Courier" w:cs="Courier"/>
+          <w:shd w:val="clear" w:color="auto" w:fill="F8F8F8"/>
+        </w:rPr>
+        <w:t>testNumberObject</w:t>
+      </w:r>
+      <w:proofErr w:type="spellEnd"/>
+      <w:r>
+        <w:rPr>
+          <w:rFonts w:ascii="Courier" w:eastAsia="Courier" w:hAnsi="Courier" w:cs="Courier"/>
+          <w:shd w:val="clear" w:color="auto" w:fill="F8F8F8"/>
+        </w:rPr>
+        <w:t xml:space="preserve"> = new </w:t>
+      </w:r>
+      <w:proofErr w:type="spellStart"/>
+      <w:r>
+        <w:rPr>
+          <w:rFonts w:ascii="Courier" w:eastAsia="Courier" w:hAnsi="Courier" w:cs="Courier"/>
+          <w:shd w:val="clear" w:color="auto" w:fill="F8F8F8"/>
+        </w:rPr>
+        <w:t>Number</w:t>
+      </w:r>
+      <w:proofErr w:type="spellEnd"/>
+      <w:r>
+        <w:rPr>
+          <w:rFonts w:ascii="Courier" w:eastAsia="Courier" w:hAnsi="Courier" w:cs="Courier"/>
+          <w:shd w:val="clear" w:color="auto" w:fill="F8F8F8"/>
+        </w:rPr>
+        <w:t>(10);</w:t>
+      </w:r>
+    </w:p>
+    <w:p>
+      <w:pPr>
+        <w:pBdr>
+          <w:top w:val="nil"/>
+          <w:left w:val="nil"/>
+          <w:bottom w:val="nil"/>
+          <w:right w:val="nil"/>
+          <w:between w:val="nil"/>
+        </w:pBdr>
+        <w:spacing w:before="0" w:after="225"/>
+        <w:ind w:left="709" w:right="0"/>
+        <w:rPr>
+          <w:rFonts w:ascii="Courier" w:eastAsia="Courier" w:hAnsi="Courier" w:cs="Courier"/>
+          <w:shd w:val="clear" w:color="auto" w:fill="F8F8F8"/>
+        </w:rPr>
+      </w:pPr>
+      <w:proofErr w:type="spellStart"/>
+      <w:proofErr w:type="gramStart"/>
+      <w:r>
+        <w:rPr>
+          <w:rFonts w:ascii="Courier" w:eastAsia="Courier" w:hAnsi="Courier" w:cs="Courier"/>
+          <w:shd w:val="clear" w:color="auto" w:fill="F8F8F8"/>
+        </w:rPr>
+        <w:t>console.assert</w:t>
+      </w:r>
+      <w:proofErr w:type="spellEnd"/>
+      <w:r>
+        <w:rPr>
+          <w:rFonts w:ascii="Courier" w:eastAsia="Courier" w:hAnsi="Courier" w:cs="Courier"/>
+          <w:shd w:val="clear" w:color="auto" w:fill="F8F8F8"/>
+        </w:rPr>
+        <w:t>(</w:t>
+      </w:r>
+      <w:proofErr w:type="gramEnd"/>
+      <w:r>
+        <w:rPr>
+          <w:rFonts w:ascii="Courier" w:eastAsia="Courier" w:hAnsi="Courier" w:cs="Courier"/>
+          <w:shd w:val="clear" w:color="auto" w:fill="F8F8F8"/>
+        </w:rPr>
+        <w:t xml:space="preserve"> </w:t>
+      </w:r>
+      <w:proofErr w:type="spellStart"/>
+      <w:r>
+        <w:rPr>
+          <w:rFonts w:ascii="Courier" w:eastAsia="Courier" w:hAnsi="Courier" w:cs="Courier"/>
+          <w:shd w:val="clear" w:color="auto" w:fill="F8F8F8"/>
+        </w:rPr>
+        <w:t>typeof</w:t>
+      </w:r>
+      <w:proofErr w:type="spellEnd"/>
+      <w:r>
+        <w:rPr>
+          <w:rFonts w:ascii="Courier" w:eastAsia="Courier" w:hAnsi="Courier" w:cs="Courier"/>
+          <w:shd w:val="clear" w:color="auto" w:fill="F8F8F8"/>
+        </w:rPr>
+        <w:t xml:space="preserve"> </w:t>
+      </w:r>
+      <w:proofErr w:type="spellStart"/>
+      <w:r>
+        <w:rPr>
+          <w:rFonts w:ascii="Courier" w:eastAsia="Courier" w:hAnsi="Courier" w:cs="Courier"/>
+          <w:shd w:val="clear" w:color="auto" w:fill="F8F8F8"/>
+        </w:rPr>
+        <w:t>testNumberObject</w:t>
+      </w:r>
+      <w:proofErr w:type="spellEnd"/>
+      <w:r>
+        <w:rPr>
+          <w:rFonts w:ascii="Courier" w:eastAsia="Courier" w:hAnsi="Courier" w:cs="Courier"/>
+          <w:shd w:val="clear" w:color="auto" w:fill="F8F8F8"/>
+        </w:rPr>
+        <w:t xml:space="preserve"> === '</w:t>
+      </w:r>
+      <w:proofErr w:type="spellStart"/>
+      <w:r>
+        <w:rPr>
+          <w:rFonts w:ascii="Courier" w:eastAsia="Courier" w:hAnsi="Courier" w:cs="Courier"/>
+          <w:shd w:val="clear" w:color="auto" w:fill="F8F8F8"/>
+        </w:rPr>
+        <w:t>object</w:t>
+      </w:r>
+      <w:proofErr w:type="spellEnd"/>
+      <w:r>
+        <w:rPr>
+          <w:rFonts w:ascii="Courier" w:eastAsia="Courier" w:hAnsi="Courier" w:cs="Courier"/>
+          <w:shd w:val="clear" w:color="auto" w:fill="F8F8F8"/>
+        </w:rPr>
+        <w:t>' );</w:t>
+      </w:r>
+    </w:p>
+    <w:p>
+      <w:pPr>
+        <w:pBdr>
+          <w:top w:val="nil"/>
+          <w:left w:val="nil"/>
+          <w:bottom w:val="nil"/>
+          <w:right w:val="nil"/>
+          <w:between w:val="nil"/>
+        </w:pBdr>
+        <w:spacing w:before="0" w:after="225"/>
+        <w:ind w:left="709" w:right="0"/>
+        <w:rPr>
+          <w:rFonts w:ascii="Courier" w:eastAsia="Courier" w:hAnsi="Courier" w:cs="Courier"/>
+          <w:shd w:val="clear" w:color="auto" w:fill="F8F8F8"/>
+        </w:rPr>
+      </w:pPr>
+      <w:proofErr w:type="spellStart"/>
+      <w:proofErr w:type="gramStart"/>
+      <w:r>
+        <w:rPr>
+          <w:rFonts w:ascii="Courier" w:eastAsia="Courier" w:hAnsi="Courier" w:cs="Courier"/>
+          <w:shd w:val="clear" w:color="auto" w:fill="F8F8F8"/>
+        </w:rPr>
+        <w:t>console.assert</w:t>
+      </w:r>
+      <w:proofErr w:type="spellEnd"/>
+      <w:r>
+        <w:rPr>
+          <w:rFonts w:ascii="Courier" w:eastAsia="Courier" w:hAnsi="Courier" w:cs="Courier"/>
+          <w:shd w:val="clear" w:color="auto" w:fill="F8F8F8"/>
+        </w:rPr>
+        <w:t>(</w:t>
+      </w:r>
+      <w:proofErr w:type="gramEnd"/>
+      <w:r>
+        <w:rPr>
+          <w:rFonts w:ascii="Courier" w:eastAsia="Courier" w:hAnsi="Courier" w:cs="Courier"/>
+          <w:shd w:val="clear" w:color="auto" w:fill="F8F8F8"/>
+        </w:rPr>
+        <w:t xml:space="preserve"> </w:t>
+      </w:r>
+      <w:proofErr w:type="spellStart"/>
+      <w:r>
+        <w:rPr>
+          <w:rFonts w:ascii="Courier" w:eastAsia="Courier" w:hAnsi="Courier" w:cs="Courier"/>
+          <w:shd w:val="clear" w:color="auto" w:fill="F8F8F8"/>
+        </w:rPr>
+        <w:t>testNumberObject</w:t>
+      </w:r>
+      <w:proofErr w:type="spellEnd"/>
+      <w:r>
+        <w:rPr>
+          <w:rFonts w:ascii="Courier" w:eastAsia="Courier" w:hAnsi="Courier" w:cs="Courier"/>
+          <w:shd w:val="clear" w:color="auto" w:fill="F8F8F8"/>
+        </w:rPr>
+        <w:t xml:space="preserve"> </w:t>
+      </w:r>
+      <w:proofErr w:type="spellStart"/>
+      <w:r>
+        <w:rPr>
+          <w:rFonts w:ascii="Courier" w:eastAsia="Courier" w:hAnsi="Courier" w:cs="Courier"/>
+          <w:shd w:val="clear" w:color="auto" w:fill="F8F8F8"/>
+        </w:rPr>
+        <w:t>instanceof</w:t>
+      </w:r>
+      <w:proofErr w:type="spellEnd"/>
+      <w:r>
+        <w:rPr>
+          <w:rFonts w:ascii="Courier" w:eastAsia="Courier" w:hAnsi="Courier" w:cs="Courier"/>
+          <w:shd w:val="clear" w:color="auto" w:fill="F8F8F8"/>
+        </w:rPr>
+        <w:t xml:space="preserve"> </w:t>
+      </w:r>
+      <w:proofErr w:type="spellStart"/>
+      <w:r>
+        <w:rPr>
+          <w:rFonts w:ascii="Courier" w:eastAsia="Courier" w:hAnsi="Courier" w:cs="Courier"/>
+          <w:shd w:val="clear" w:color="auto" w:fill="F8F8F8"/>
+        </w:rPr>
+        <w:t>Object</w:t>
+      </w:r>
+      <w:proofErr w:type="spellEnd"/>
+      <w:r>
+        <w:rPr>
+          <w:rFonts w:ascii="Courier" w:eastAsia="Courier" w:hAnsi="Courier" w:cs="Courier"/>
+          <w:shd w:val="clear" w:color="auto" w:fill="F8F8F8"/>
+        </w:rPr>
+        <w:t xml:space="preserve"> === true );</w:t>
+      </w:r>
+    </w:p>
+    <w:p>
+      <w:pPr>
+        <w:pBdr>
+          <w:top w:val="nil"/>
+          <w:left w:val="nil"/>
+          <w:bottom w:val="nil"/>
+          <w:right w:val="nil"/>
+          <w:between w:val="nil"/>
+        </w:pBdr>
+        <w:spacing w:before="0" w:after="225"/>
+        <w:ind w:left="709" w:right="0"/>
+        <w:rPr>
+          <w:rFonts w:ascii="Courier" w:eastAsia="Courier" w:hAnsi="Courier" w:cs="Courier"/>
+          <w:shd w:val="clear" w:color="auto" w:fill="F8F8F8"/>
+        </w:rPr>
+      </w:pPr>
+      <w:proofErr w:type="spellStart"/>
+      <w:proofErr w:type="gramStart"/>
+      <w:r>
+        <w:rPr>
+          <w:rFonts w:ascii="Courier" w:eastAsia="Courier" w:hAnsi="Courier" w:cs="Courier"/>
+          <w:shd w:val="clear" w:color="auto" w:fill="F8F8F8"/>
+        </w:rPr>
+        <w:t>console.assert</w:t>
+      </w:r>
+      <w:proofErr w:type="spellEnd"/>
+      <w:r>
+        <w:rPr>
+          <w:rFonts w:ascii="Courier" w:eastAsia="Courier" w:hAnsi="Courier" w:cs="Courier"/>
+          <w:shd w:val="clear" w:color="auto" w:fill="F8F8F8"/>
+        </w:rPr>
+        <w:t>(</w:t>
+      </w:r>
+      <w:proofErr w:type="gramEnd"/>
+      <w:r>
+        <w:rPr>
+          <w:rFonts w:ascii="Courier" w:eastAsia="Courier" w:hAnsi="Courier" w:cs="Courier"/>
+          <w:shd w:val="clear" w:color="auto" w:fill="F8F8F8"/>
+        </w:rPr>
+        <w:t xml:space="preserve"> </w:t>
+      </w:r>
+      <w:proofErr w:type="spellStart"/>
+      <w:r>
+        <w:rPr>
+          <w:rFonts w:ascii="Courier" w:eastAsia="Courier" w:hAnsi="Courier" w:cs="Courier"/>
+          <w:shd w:val="clear" w:color="auto" w:fill="F8F8F8"/>
+        </w:rPr>
+        <w:t>testNumberObject</w:t>
+      </w:r>
+      <w:proofErr w:type="spellEnd"/>
+      <w:r>
+        <w:rPr>
+          <w:rFonts w:ascii="Courier" w:eastAsia="Courier" w:hAnsi="Courier" w:cs="Courier"/>
+          <w:shd w:val="clear" w:color="auto" w:fill="F8F8F8"/>
+        </w:rPr>
+        <w:t xml:space="preserve"> </w:t>
+      </w:r>
+      <w:proofErr w:type="spellStart"/>
+      <w:r>
+        <w:rPr>
+          <w:rFonts w:ascii="Courier" w:eastAsia="Courier" w:hAnsi="Courier" w:cs="Courier"/>
+          <w:shd w:val="clear" w:color="auto" w:fill="F8F8F8"/>
+        </w:rPr>
+        <w:t>instanceof</w:t>
+      </w:r>
+      <w:proofErr w:type="spellEnd"/>
+      <w:r>
+        <w:rPr>
+          <w:rFonts w:ascii="Courier" w:eastAsia="Courier" w:hAnsi="Courier" w:cs="Courier"/>
+          <w:shd w:val="clear" w:color="auto" w:fill="F8F8F8"/>
+        </w:rPr>
+        <w:t xml:space="preserve"> </w:t>
+      </w:r>
+      <w:proofErr w:type="spellStart"/>
+      <w:r>
+        <w:rPr>
+          <w:rFonts w:ascii="Courier" w:eastAsia="Courier" w:hAnsi="Courier" w:cs="Courier"/>
+          <w:shd w:val="clear" w:color="auto" w:fill="F8F8F8"/>
+        </w:rPr>
+        <w:t>Number</w:t>
+      </w:r>
+      <w:proofErr w:type="spellEnd"/>
+      <w:r>
+        <w:rPr>
+          <w:rFonts w:ascii="Courier" w:eastAsia="Courier" w:hAnsi="Courier" w:cs="Courier"/>
+          <w:shd w:val="clear" w:color="auto" w:fill="F8F8F8"/>
+        </w:rPr>
+        <w:t xml:space="preserve"> === true );</w:t>
+      </w:r>
+    </w:p>
+    <w:p>
+      <w:pPr>
+        <w:pBdr>
+          <w:top w:val="nil"/>
+          <w:left w:val="nil"/>
+          <w:bottom w:val="nil"/>
+          <w:right w:val="nil"/>
+          <w:between w:val="nil"/>
+        </w:pBdr>
+        <w:spacing w:before="0" w:after="225"/>
+        <w:ind w:left="709" w:right="0"/>
+        <w:rPr>
+          <w:rFonts w:ascii="Courier" w:eastAsia="Courier" w:hAnsi="Courier" w:cs="Courier"/>
+          <w:shd w:val="clear" w:color="auto" w:fill="F8F8F8"/>
+        </w:rPr>
+      </w:pPr>
+      <w:proofErr w:type="spellStart"/>
+      <w:proofErr w:type="gramStart"/>
+      <w:r>
+        <w:rPr>
+          <w:rFonts w:ascii="Courier" w:eastAsia="Courier" w:hAnsi="Courier" w:cs="Courier"/>
+          <w:shd w:val="clear" w:color="auto" w:fill="F8F8F8"/>
+        </w:rPr>
+        <w:t>console.assert</w:t>
+      </w:r>
+      <w:proofErr w:type="spellEnd"/>
+      <w:r>
+        <w:rPr>
+          <w:rFonts w:ascii="Courier" w:eastAsia="Courier" w:hAnsi="Courier" w:cs="Courier"/>
+          <w:shd w:val="clear" w:color="auto" w:fill="F8F8F8"/>
+        </w:rPr>
+        <w:t>(</w:t>
+      </w:r>
+      <w:proofErr w:type="gramEnd"/>
+      <w:r>
+        <w:rPr>
+          <w:rFonts w:ascii="Courier" w:eastAsia="Courier" w:hAnsi="Courier" w:cs="Courier"/>
+          <w:shd w:val="clear" w:color="auto" w:fill="F8F8F8"/>
+        </w:rPr>
+        <w:t xml:space="preserve"> </w:t>
+      </w:r>
+      <w:proofErr w:type="spellStart"/>
+      <w:r>
+        <w:rPr>
+          <w:rFonts w:ascii="Courier" w:eastAsia="Courier" w:hAnsi="Courier" w:cs="Courier"/>
+          <w:shd w:val="clear" w:color="auto" w:fill="F8F8F8"/>
+        </w:rPr>
+        <w:t>Object.prototype.toString.call</w:t>
+      </w:r>
+      <w:proofErr w:type="spellEnd"/>
+      <w:r>
+        <w:rPr>
+          <w:rFonts w:ascii="Courier" w:eastAsia="Courier" w:hAnsi="Courier" w:cs="Courier"/>
+          <w:shd w:val="clear" w:color="auto" w:fill="F8F8F8"/>
+        </w:rPr>
+        <w:t>(</w:t>
+      </w:r>
+      <w:proofErr w:type="spellStart"/>
+      <w:r>
+        <w:rPr>
+          <w:rFonts w:ascii="Courier" w:eastAsia="Courier" w:hAnsi="Courier" w:cs="Courier"/>
+          <w:shd w:val="clear" w:color="auto" w:fill="F8F8F8"/>
+        </w:rPr>
+        <w:t>testNumberObject</w:t>
+      </w:r>
+      <w:proofErr w:type="spellEnd"/>
+      <w:r>
+        <w:rPr>
+          <w:rFonts w:ascii="Courier" w:eastAsia="Courier" w:hAnsi="Courier" w:cs="Courier"/>
+          <w:shd w:val="clear" w:color="auto" w:fill="F8F8F8"/>
+        </w:rPr>
+        <w:t>) === '[</w:t>
+      </w:r>
+      <w:proofErr w:type="spellStart"/>
+      <w:r>
+        <w:rPr>
+          <w:rFonts w:ascii="Courier" w:eastAsia="Courier" w:hAnsi="Courier" w:cs="Courier"/>
+          <w:shd w:val="clear" w:color="auto" w:fill="F8F8F8"/>
+        </w:rPr>
+        <w:t>object</w:t>
+      </w:r>
+      <w:proofErr w:type="spellEnd"/>
+      <w:r>
+        <w:rPr>
+          <w:rFonts w:ascii="Courier" w:eastAsia="Courier" w:hAnsi="Courier" w:cs="Courier"/>
+          <w:shd w:val="clear" w:color="auto" w:fill="F8F8F8"/>
+        </w:rPr>
+        <w:t xml:space="preserve"> </w:t>
+      </w:r>
+      <w:proofErr w:type="spellStart"/>
+      <w:r>
+        <w:rPr>
+          <w:rFonts w:ascii="Courier" w:eastAsia="Courier" w:hAnsi="Courier" w:cs="Courier"/>
+          <w:shd w:val="clear" w:color="auto" w:fill="F8F8F8"/>
+        </w:rPr>
+        <w:t>Number</w:t>
+      </w:r>
+      <w:proofErr w:type="spellEnd"/>
+      <w:r>
+        <w:rPr>
+          <w:rFonts w:ascii="Courier" w:eastAsia="Courier" w:hAnsi="Courier" w:cs="Courier"/>
+          <w:shd w:val="clear" w:color="auto" w:fill="F8F8F8"/>
+        </w:rPr>
+        <w:t>]' );</w:t>
+      </w:r>
+    </w:p>
+    <w:p>
+      <w:pPr>
+        <w:pBdr>
+          <w:top w:val="nil"/>
+          <w:left w:val="nil"/>
+          <w:bottom w:val="nil"/>
+          <w:right w:val="nil"/>
+          <w:between w:val="nil"/>
+        </w:pBdr>
+        <w:spacing w:before="0" w:after="225"/>
+        <w:ind w:left="709" w:right="0"/>
+        <w:rPr>
+          <w:rFonts w:ascii="Courier" w:eastAsia="Courier" w:hAnsi="Courier" w:cs="Courier"/>
+          <w:shd w:val="clear" w:color="auto" w:fill="F8F8F8"/>
+        </w:rPr>
+      </w:pPr>
+      <w:proofErr w:type="spellStart"/>
+      <w:proofErr w:type="gramStart"/>
+      <w:r>
+        <w:rPr>
+          <w:rFonts w:ascii="Courier" w:eastAsia="Courier" w:hAnsi="Courier" w:cs="Courier"/>
+          <w:shd w:val="clear" w:color="auto" w:fill="F8F8F8"/>
+        </w:rPr>
         <w:lastRenderedPageBreak/>
         <w:t>console.assert</w:t>
       </w:r>
@@ -9337,55 +11192,23 @@
           <w:rFonts w:ascii="Courier" w:eastAsia="Courier" w:hAnsi="Courier" w:cs="Courier"/>
           <w:shd w:val="clear" w:color="auto" w:fill="F8F8F8"/>
         </w:rPr>
-        <w:t xml:space="preserve"> </w:t>
-      </w:r>
-      <w:proofErr w:type="spellStart"/>
-      <w:r>
-        <w:rPr>
-          <w:rFonts w:ascii="Courier" w:eastAsia="Courier" w:hAnsi="Courier" w:cs="Courier"/>
-          <w:shd w:val="clear" w:color="auto" w:fill="F8F8F8"/>
-        </w:rPr>
-        <w:t>testBoolean</w:t>
-      </w:r>
-      <w:proofErr w:type="spellEnd"/>
-      <w:r>
-        <w:rPr>
-          <w:rFonts w:ascii="Courier" w:eastAsia="Courier" w:hAnsi="Courier" w:cs="Courier"/>
-          <w:shd w:val="clear" w:color="auto" w:fill="F8F8F8"/>
-        </w:rPr>
-        <w:t xml:space="preserve"> </w:t>
-      </w:r>
-      <w:proofErr w:type="spellStart"/>
-      <w:r>
-        <w:rPr>
-          <w:rFonts w:ascii="Courier" w:eastAsia="Courier" w:hAnsi="Courier" w:cs="Courier"/>
-          <w:shd w:val="clear" w:color="auto" w:fill="F8F8F8"/>
-        </w:rPr>
-        <w:t>instanceof</w:t>
-      </w:r>
-      <w:proofErr w:type="spellEnd"/>
-      <w:r>
-        <w:rPr>
-          <w:rFonts w:ascii="Courier" w:eastAsia="Courier" w:hAnsi="Courier" w:cs="Courier"/>
-          <w:shd w:val="clear" w:color="auto" w:fill="F8F8F8"/>
-        </w:rPr>
-        <w:t xml:space="preserve"> </w:t>
-      </w:r>
-      <w:proofErr w:type="spellStart"/>
-      <w:r>
-        <w:rPr>
-          <w:rFonts w:ascii="Courier" w:eastAsia="Courier" w:hAnsi="Courier" w:cs="Courier"/>
-          <w:shd w:val="clear" w:color="auto" w:fill="F8F8F8"/>
-        </w:rPr>
-        <w:t>Boolean</w:t>
-      </w:r>
-      <w:proofErr w:type="spellEnd"/>
-      <w:r>
-        <w:rPr>
-          <w:rFonts w:ascii="Courier" w:eastAsia="Courier" w:hAnsi="Courier" w:cs="Courier"/>
-          <w:shd w:val="clear" w:color="auto" w:fill="F8F8F8"/>
-        </w:rPr>
-        <w:t xml:space="preserve"> === false );</w:t>
+        <w:t xml:space="preserve"> testNumberObject.constructor.name === '</w:t>
+      </w:r>
+      <w:proofErr w:type="spellStart"/>
+      <w:r>
+        <w:rPr>
+          <w:rFonts w:ascii="Courier" w:eastAsia="Courier" w:hAnsi="Courier" w:cs="Courier"/>
+          <w:shd w:val="clear" w:color="auto" w:fill="F8F8F8"/>
+        </w:rPr>
+        <w:t>Number</w:t>
+      </w:r>
+      <w:proofErr w:type="spellEnd"/>
+      <w:r>
+        <w:rPr>
+          <w:rFonts w:ascii="Courier" w:eastAsia="Courier" w:hAnsi="Courier" w:cs="Courier"/>
+          <w:shd w:val="clear" w:color="auto" w:fill="F8F8F8"/>
+        </w:rPr>
+        <w:t>' );</w:t>
       </w:r>
     </w:p>
     <w:p>
@@ -9404,1826 +11227,11 @@
           <w:shd w:val="clear" w:color="auto" w:fill="F8F8F8"/>
         </w:rPr>
       </w:pPr>
-      <w:proofErr w:type="spellStart"/>
-      <w:proofErr w:type="gramStart"/>
-      <w:r>
-        <w:rPr>
-          <w:rFonts w:ascii="Courier" w:eastAsia="Courier" w:hAnsi="Courier" w:cs="Courier"/>
-          <w:shd w:val="clear" w:color="auto" w:fill="F8F8F8"/>
-        </w:rPr>
-        <w:t>console.assert</w:t>
-      </w:r>
-      <w:proofErr w:type="spellEnd"/>
-      <w:r>
-        <w:rPr>
-          <w:rFonts w:ascii="Courier" w:eastAsia="Courier" w:hAnsi="Courier" w:cs="Courier"/>
-          <w:shd w:val="clear" w:color="auto" w:fill="F8F8F8"/>
-        </w:rPr>
-        <w:t>(</w:t>
-      </w:r>
-      <w:proofErr w:type="gramEnd"/>
-      <w:r>
-        <w:rPr>
-          <w:rFonts w:ascii="Courier" w:eastAsia="Courier" w:hAnsi="Courier" w:cs="Courier"/>
-          <w:shd w:val="clear" w:color="auto" w:fill="F8F8F8"/>
-        </w:rPr>
-        <w:t xml:space="preserve"> </w:t>
-      </w:r>
-      <w:proofErr w:type="spellStart"/>
-      <w:r>
-        <w:rPr>
-          <w:rFonts w:ascii="Courier" w:eastAsia="Courier" w:hAnsi="Courier" w:cs="Courier"/>
-          <w:shd w:val="clear" w:color="auto" w:fill="F8F8F8"/>
-        </w:rPr>
-        <w:t>Object.prototype.toString.call</w:t>
-      </w:r>
-      <w:proofErr w:type="spellEnd"/>
-      <w:r>
-        <w:rPr>
-          <w:rFonts w:ascii="Courier" w:eastAsia="Courier" w:hAnsi="Courier" w:cs="Courier"/>
-          <w:shd w:val="clear" w:color="auto" w:fill="F8F8F8"/>
-        </w:rPr>
-        <w:t>(</w:t>
-      </w:r>
-      <w:proofErr w:type="spellStart"/>
-      <w:r>
-        <w:rPr>
-          <w:rFonts w:ascii="Courier" w:eastAsia="Courier" w:hAnsi="Courier" w:cs="Courier"/>
-          <w:shd w:val="clear" w:color="auto" w:fill="F8F8F8"/>
-        </w:rPr>
-        <w:t>testBoolean</w:t>
-      </w:r>
-      <w:proofErr w:type="spellEnd"/>
-      <w:r>
-        <w:rPr>
-          <w:rFonts w:ascii="Courier" w:eastAsia="Courier" w:hAnsi="Courier" w:cs="Courier"/>
-          <w:shd w:val="clear" w:color="auto" w:fill="F8F8F8"/>
-        </w:rPr>
-        <w:t>) === '[</w:t>
-      </w:r>
-      <w:proofErr w:type="spellStart"/>
-      <w:r>
-        <w:rPr>
-          <w:rFonts w:ascii="Courier" w:eastAsia="Courier" w:hAnsi="Courier" w:cs="Courier"/>
-          <w:shd w:val="clear" w:color="auto" w:fill="F8F8F8"/>
-        </w:rPr>
-        <w:t>object</w:t>
-      </w:r>
-      <w:proofErr w:type="spellEnd"/>
-      <w:r>
-        <w:rPr>
-          <w:rFonts w:ascii="Courier" w:eastAsia="Courier" w:hAnsi="Courier" w:cs="Courier"/>
-          <w:shd w:val="clear" w:color="auto" w:fill="F8F8F8"/>
-        </w:rPr>
-        <w:t xml:space="preserve"> </w:t>
-      </w:r>
-      <w:proofErr w:type="spellStart"/>
-      <w:r>
-        <w:rPr>
-          <w:rFonts w:ascii="Courier" w:eastAsia="Courier" w:hAnsi="Courier" w:cs="Courier"/>
-          <w:shd w:val="clear" w:color="auto" w:fill="F8F8F8"/>
-        </w:rPr>
-        <w:t>Boolean</w:t>
-      </w:r>
-      <w:proofErr w:type="spellEnd"/>
-      <w:r>
-        <w:rPr>
-          <w:rFonts w:ascii="Courier" w:eastAsia="Courier" w:hAnsi="Courier" w:cs="Courier"/>
-          <w:shd w:val="clear" w:color="auto" w:fill="F8F8F8"/>
-        </w:rPr>
-        <w:t>]' );</w:t>
-      </w:r>
-    </w:p>
-    <w:p>
-      <w:pPr>
-        <w:pBdr>
-          <w:top w:val="nil"/>
-          <w:left w:val="nil"/>
-          <w:bottom w:val="nil"/>
-          <w:right w:val="nil"/>
-          <w:between w:val="nil"/>
-        </w:pBdr>
-        <w:spacing w:before="0" w:after="225"/>
-        <w:ind w:left="709" w:right="0"/>
-        <w:rPr>
-          <w:rFonts w:ascii="Courier" w:eastAsia="Courier" w:hAnsi="Courier" w:cs="Courier"/>
-          <w:shd w:val="clear" w:color="auto" w:fill="F8F8F8"/>
-        </w:rPr>
-      </w:pPr>
-      <w:proofErr w:type="spellStart"/>
-      <w:proofErr w:type="gramStart"/>
-      <w:r>
-        <w:rPr>
-          <w:rFonts w:ascii="Courier" w:eastAsia="Courier" w:hAnsi="Courier" w:cs="Courier"/>
-          <w:shd w:val="clear" w:color="auto" w:fill="F8F8F8"/>
-        </w:rPr>
-        <w:t>console.assert</w:t>
-      </w:r>
-      <w:proofErr w:type="spellEnd"/>
-      <w:r>
-        <w:rPr>
-          <w:rFonts w:ascii="Courier" w:eastAsia="Courier" w:hAnsi="Courier" w:cs="Courier"/>
-          <w:shd w:val="clear" w:color="auto" w:fill="F8F8F8"/>
-        </w:rPr>
-        <w:t>(</w:t>
-      </w:r>
-      <w:proofErr w:type="gramEnd"/>
-      <w:r>
-        <w:rPr>
-          <w:rFonts w:ascii="Courier" w:eastAsia="Courier" w:hAnsi="Courier" w:cs="Courier"/>
-          <w:shd w:val="clear" w:color="auto" w:fill="F8F8F8"/>
-        </w:rPr>
-        <w:t xml:space="preserve"> testBoolean.constructor.name === '</w:t>
-      </w:r>
-      <w:proofErr w:type="spellStart"/>
-      <w:r>
-        <w:rPr>
-          <w:rFonts w:ascii="Courier" w:eastAsia="Courier" w:hAnsi="Courier" w:cs="Courier"/>
-          <w:shd w:val="clear" w:color="auto" w:fill="F8F8F8"/>
-        </w:rPr>
-        <w:t>Boolean</w:t>
-      </w:r>
-      <w:proofErr w:type="spellEnd"/>
-      <w:r>
-        <w:rPr>
-          <w:rFonts w:ascii="Courier" w:eastAsia="Courier" w:hAnsi="Courier" w:cs="Courier"/>
-          <w:shd w:val="clear" w:color="auto" w:fill="F8F8F8"/>
-        </w:rPr>
-        <w:t>' );</w:t>
-      </w:r>
-    </w:p>
-    <w:p>
-      <w:pPr>
-        <w:pBdr>
-          <w:top w:val="nil"/>
-          <w:left w:val="nil"/>
-          <w:bottom w:val="nil"/>
-          <w:right w:val="nil"/>
-          <w:between w:val="nil"/>
-        </w:pBdr>
-        <w:spacing w:before="0" w:after="225"/>
-        <w:ind w:left="709" w:right="0"/>
-        <w:rPr>
-          <w:rFonts w:ascii="Courier" w:eastAsia="Courier" w:hAnsi="Courier" w:cs="Courier"/>
-          <w:shd w:val="clear" w:color="auto" w:fill="F8F8F8"/>
-        </w:rPr>
-      </w:pPr>
-      <w:r>
-        <w:rPr>
-          <w:rFonts w:ascii="Courier" w:eastAsia="Courier" w:hAnsi="Courier" w:cs="Courier"/>
-          <w:shd w:val="clear" w:color="auto" w:fill="F8F8F8"/>
-        </w:rPr>
-        <w:t xml:space="preserve">// </w:t>
-      </w:r>
-      <w:proofErr w:type="spellStart"/>
-      <w:r>
-        <w:rPr>
-          <w:rFonts w:ascii="Courier" w:eastAsia="Courier" w:hAnsi="Courier" w:cs="Courier"/>
-          <w:shd w:val="clear" w:color="auto" w:fill="F8F8F8"/>
-        </w:rPr>
-        <w:t>Object</w:t>
-      </w:r>
-      <w:proofErr w:type="spellEnd"/>
-      <w:r>
-        <w:rPr>
-          <w:rFonts w:ascii="Courier" w:eastAsia="Courier" w:hAnsi="Courier" w:cs="Courier"/>
-          <w:shd w:val="clear" w:color="auto" w:fill="F8F8F8"/>
-        </w:rPr>
-        <w:t xml:space="preserve"> </w:t>
-      </w:r>
-      <w:proofErr w:type="spellStart"/>
-      <w:r>
-        <w:rPr>
-          <w:rFonts w:ascii="Courier" w:eastAsia="Courier" w:hAnsi="Courier" w:cs="Courier"/>
-          <w:shd w:val="clear" w:color="auto" w:fill="F8F8F8"/>
-        </w:rPr>
-        <w:t>Boolean</w:t>
-      </w:r>
-      <w:proofErr w:type="spellEnd"/>
-    </w:p>
-    <w:p>
-      <w:pPr>
-        <w:pBdr>
-          <w:top w:val="nil"/>
-          <w:left w:val="nil"/>
-          <w:bottom w:val="nil"/>
-          <w:right w:val="nil"/>
-          <w:between w:val="nil"/>
-        </w:pBdr>
-        <w:spacing w:before="0" w:after="225"/>
-        <w:ind w:left="709" w:right="0"/>
-        <w:rPr>
-          <w:rFonts w:ascii="Courier" w:eastAsia="Courier" w:hAnsi="Courier" w:cs="Courier"/>
-          <w:shd w:val="clear" w:color="auto" w:fill="F8F8F8"/>
-        </w:rPr>
-      </w:pPr>
-      <w:proofErr w:type="spellStart"/>
-      <w:proofErr w:type="gramStart"/>
-      <w:r>
-        <w:rPr>
-          <w:rFonts w:ascii="Courier" w:eastAsia="Courier" w:hAnsi="Courier" w:cs="Courier"/>
-          <w:shd w:val="clear" w:color="auto" w:fill="F8F8F8"/>
-        </w:rPr>
-        <w:t>var</w:t>
-      </w:r>
-      <w:proofErr w:type="spellEnd"/>
-      <w:proofErr w:type="gramEnd"/>
-      <w:r>
-        <w:rPr>
-          <w:rFonts w:ascii="Courier" w:eastAsia="Courier" w:hAnsi="Courier" w:cs="Courier"/>
-          <w:shd w:val="clear" w:color="auto" w:fill="F8F8F8"/>
-        </w:rPr>
-        <w:t xml:space="preserve"> </w:t>
-      </w:r>
-      <w:proofErr w:type="spellStart"/>
-      <w:r>
-        <w:rPr>
-          <w:rFonts w:ascii="Courier" w:eastAsia="Courier" w:hAnsi="Courier" w:cs="Courier"/>
-          <w:shd w:val="clear" w:color="auto" w:fill="F8F8F8"/>
-        </w:rPr>
-        <w:t>testBooleanObject</w:t>
-      </w:r>
-      <w:proofErr w:type="spellEnd"/>
-      <w:r>
-        <w:rPr>
-          <w:rFonts w:ascii="Courier" w:eastAsia="Courier" w:hAnsi="Courier" w:cs="Courier"/>
-          <w:shd w:val="clear" w:color="auto" w:fill="F8F8F8"/>
-        </w:rPr>
-        <w:t xml:space="preserve"> = new </w:t>
-      </w:r>
-      <w:proofErr w:type="spellStart"/>
-      <w:r>
-        <w:rPr>
-          <w:rFonts w:ascii="Courier" w:eastAsia="Courier" w:hAnsi="Courier" w:cs="Courier"/>
-          <w:shd w:val="clear" w:color="auto" w:fill="F8F8F8"/>
-        </w:rPr>
-        <w:t>Boolean</w:t>
-      </w:r>
-      <w:proofErr w:type="spellEnd"/>
-      <w:r>
-        <w:rPr>
-          <w:rFonts w:ascii="Courier" w:eastAsia="Courier" w:hAnsi="Courier" w:cs="Courier"/>
-          <w:shd w:val="clear" w:color="auto" w:fill="F8F8F8"/>
-        </w:rPr>
-        <w:t>(true);</w:t>
-      </w:r>
-    </w:p>
-    <w:p>
-      <w:pPr>
-        <w:pBdr>
-          <w:top w:val="nil"/>
-          <w:left w:val="nil"/>
-          <w:bottom w:val="nil"/>
-          <w:right w:val="nil"/>
-          <w:between w:val="nil"/>
-        </w:pBdr>
-        <w:spacing w:before="0" w:after="225"/>
-        <w:ind w:left="709" w:right="0"/>
-        <w:rPr>
-          <w:rFonts w:ascii="Courier" w:eastAsia="Courier" w:hAnsi="Courier" w:cs="Courier"/>
-          <w:shd w:val="clear" w:color="auto" w:fill="F8F8F8"/>
-        </w:rPr>
-      </w:pPr>
-      <w:proofErr w:type="spellStart"/>
-      <w:proofErr w:type="gramStart"/>
-      <w:r>
-        <w:rPr>
-          <w:rFonts w:ascii="Courier" w:eastAsia="Courier" w:hAnsi="Courier" w:cs="Courier"/>
-          <w:shd w:val="clear" w:color="auto" w:fill="F8F8F8"/>
-        </w:rPr>
-        <w:t>console.assert</w:t>
-      </w:r>
-      <w:proofErr w:type="spellEnd"/>
-      <w:r>
-        <w:rPr>
-          <w:rFonts w:ascii="Courier" w:eastAsia="Courier" w:hAnsi="Courier" w:cs="Courier"/>
-          <w:shd w:val="clear" w:color="auto" w:fill="F8F8F8"/>
-        </w:rPr>
-        <w:t>(</w:t>
-      </w:r>
-      <w:proofErr w:type="gramEnd"/>
-      <w:r>
-        <w:rPr>
-          <w:rFonts w:ascii="Courier" w:eastAsia="Courier" w:hAnsi="Courier" w:cs="Courier"/>
-          <w:shd w:val="clear" w:color="auto" w:fill="F8F8F8"/>
-        </w:rPr>
-        <w:t xml:space="preserve"> </w:t>
-      </w:r>
-      <w:proofErr w:type="spellStart"/>
-      <w:r>
-        <w:rPr>
-          <w:rFonts w:ascii="Courier" w:eastAsia="Courier" w:hAnsi="Courier" w:cs="Courier"/>
-          <w:shd w:val="clear" w:color="auto" w:fill="F8F8F8"/>
-        </w:rPr>
-        <w:t>typeof</w:t>
-      </w:r>
-      <w:proofErr w:type="spellEnd"/>
-      <w:r>
-        <w:rPr>
-          <w:rFonts w:ascii="Courier" w:eastAsia="Courier" w:hAnsi="Courier" w:cs="Courier"/>
-          <w:shd w:val="clear" w:color="auto" w:fill="F8F8F8"/>
-        </w:rPr>
-        <w:t xml:space="preserve"> </w:t>
-      </w:r>
-      <w:proofErr w:type="spellStart"/>
-      <w:r>
-        <w:rPr>
-          <w:rFonts w:ascii="Courier" w:eastAsia="Courier" w:hAnsi="Courier" w:cs="Courier"/>
-          <w:shd w:val="clear" w:color="auto" w:fill="F8F8F8"/>
-        </w:rPr>
-        <w:t>testBooleanObject</w:t>
-      </w:r>
-      <w:proofErr w:type="spellEnd"/>
-      <w:r>
-        <w:rPr>
-          <w:rFonts w:ascii="Courier" w:eastAsia="Courier" w:hAnsi="Courier" w:cs="Courier"/>
-          <w:shd w:val="clear" w:color="auto" w:fill="F8F8F8"/>
-        </w:rPr>
-        <w:t xml:space="preserve"> === '</w:t>
-      </w:r>
-      <w:proofErr w:type="spellStart"/>
-      <w:r>
-        <w:rPr>
-          <w:rFonts w:ascii="Courier" w:eastAsia="Courier" w:hAnsi="Courier" w:cs="Courier"/>
-          <w:shd w:val="clear" w:color="auto" w:fill="F8F8F8"/>
-        </w:rPr>
-        <w:t>object</w:t>
-      </w:r>
-      <w:proofErr w:type="spellEnd"/>
-      <w:r>
-        <w:rPr>
-          <w:rFonts w:ascii="Courier" w:eastAsia="Courier" w:hAnsi="Courier" w:cs="Courier"/>
-          <w:shd w:val="clear" w:color="auto" w:fill="F8F8F8"/>
-        </w:rPr>
-        <w:t>' );</w:t>
-      </w:r>
-    </w:p>
-    <w:p>
-      <w:pPr>
-        <w:pBdr>
-          <w:top w:val="nil"/>
-          <w:left w:val="nil"/>
-          <w:bottom w:val="nil"/>
-          <w:right w:val="nil"/>
-          <w:between w:val="nil"/>
-        </w:pBdr>
-        <w:spacing w:before="0" w:after="225"/>
-        <w:ind w:left="709" w:right="0"/>
-        <w:rPr>
-          <w:rFonts w:ascii="Courier" w:eastAsia="Courier" w:hAnsi="Courier" w:cs="Courier"/>
-          <w:shd w:val="clear" w:color="auto" w:fill="F8F8F8"/>
-        </w:rPr>
-      </w:pPr>
-      <w:proofErr w:type="spellStart"/>
-      <w:proofErr w:type="gramStart"/>
-      <w:r>
-        <w:rPr>
-          <w:rFonts w:ascii="Courier" w:eastAsia="Courier" w:hAnsi="Courier" w:cs="Courier"/>
-          <w:shd w:val="clear" w:color="auto" w:fill="F8F8F8"/>
-        </w:rPr>
-        <w:t>console.assert</w:t>
-      </w:r>
-      <w:proofErr w:type="spellEnd"/>
-      <w:r>
-        <w:rPr>
-          <w:rFonts w:ascii="Courier" w:eastAsia="Courier" w:hAnsi="Courier" w:cs="Courier"/>
-          <w:shd w:val="clear" w:color="auto" w:fill="F8F8F8"/>
-        </w:rPr>
-        <w:t>(</w:t>
-      </w:r>
-      <w:proofErr w:type="gramEnd"/>
-      <w:r>
-        <w:rPr>
-          <w:rFonts w:ascii="Courier" w:eastAsia="Courier" w:hAnsi="Courier" w:cs="Courier"/>
-          <w:shd w:val="clear" w:color="auto" w:fill="F8F8F8"/>
-        </w:rPr>
-        <w:t xml:space="preserve"> </w:t>
-      </w:r>
-      <w:proofErr w:type="spellStart"/>
-      <w:r>
-        <w:rPr>
-          <w:rFonts w:ascii="Courier" w:eastAsia="Courier" w:hAnsi="Courier" w:cs="Courier"/>
-          <w:shd w:val="clear" w:color="auto" w:fill="F8F8F8"/>
-        </w:rPr>
-        <w:t>testBooleanObject</w:t>
-      </w:r>
-      <w:proofErr w:type="spellEnd"/>
-      <w:r>
-        <w:rPr>
-          <w:rFonts w:ascii="Courier" w:eastAsia="Courier" w:hAnsi="Courier" w:cs="Courier"/>
-          <w:shd w:val="clear" w:color="auto" w:fill="F8F8F8"/>
-        </w:rPr>
-        <w:t xml:space="preserve"> </w:t>
-      </w:r>
-      <w:proofErr w:type="spellStart"/>
-      <w:r>
-        <w:rPr>
-          <w:rFonts w:ascii="Courier" w:eastAsia="Courier" w:hAnsi="Courier" w:cs="Courier"/>
-          <w:shd w:val="clear" w:color="auto" w:fill="F8F8F8"/>
-        </w:rPr>
-        <w:t>instanceof</w:t>
-      </w:r>
-      <w:proofErr w:type="spellEnd"/>
-      <w:r>
-        <w:rPr>
-          <w:rFonts w:ascii="Courier" w:eastAsia="Courier" w:hAnsi="Courier" w:cs="Courier"/>
-          <w:shd w:val="clear" w:color="auto" w:fill="F8F8F8"/>
-        </w:rPr>
-        <w:t xml:space="preserve"> </w:t>
-      </w:r>
-      <w:proofErr w:type="spellStart"/>
-      <w:r>
-        <w:rPr>
-          <w:rFonts w:ascii="Courier" w:eastAsia="Courier" w:hAnsi="Courier" w:cs="Courier"/>
-          <w:shd w:val="clear" w:color="auto" w:fill="F8F8F8"/>
-        </w:rPr>
-        <w:t>Object</w:t>
-      </w:r>
-      <w:proofErr w:type="spellEnd"/>
-      <w:r>
-        <w:rPr>
-          <w:rFonts w:ascii="Courier" w:eastAsia="Courier" w:hAnsi="Courier" w:cs="Courier"/>
-          <w:shd w:val="clear" w:color="auto" w:fill="F8F8F8"/>
-        </w:rPr>
-        <w:t xml:space="preserve"> === true );</w:t>
-      </w:r>
-    </w:p>
-    <w:p>
-      <w:pPr>
-        <w:pBdr>
-          <w:top w:val="nil"/>
-          <w:left w:val="nil"/>
-          <w:bottom w:val="nil"/>
-          <w:right w:val="nil"/>
-          <w:between w:val="nil"/>
-        </w:pBdr>
-        <w:spacing w:before="0" w:after="225"/>
-        <w:ind w:left="709" w:right="0"/>
-        <w:rPr>
-          <w:rFonts w:ascii="Courier" w:eastAsia="Courier" w:hAnsi="Courier" w:cs="Courier"/>
-          <w:shd w:val="clear" w:color="auto" w:fill="F8F8F8"/>
-        </w:rPr>
-      </w:pPr>
-      <w:proofErr w:type="spellStart"/>
-      <w:proofErr w:type="gramStart"/>
-      <w:r>
-        <w:rPr>
-          <w:rFonts w:ascii="Courier" w:eastAsia="Courier" w:hAnsi="Courier" w:cs="Courier"/>
-          <w:shd w:val="clear" w:color="auto" w:fill="F8F8F8"/>
-        </w:rPr>
-        <w:t>console.assert</w:t>
-      </w:r>
-      <w:proofErr w:type="spellEnd"/>
-      <w:r>
-        <w:rPr>
-          <w:rFonts w:ascii="Courier" w:eastAsia="Courier" w:hAnsi="Courier" w:cs="Courier"/>
-          <w:shd w:val="clear" w:color="auto" w:fill="F8F8F8"/>
-        </w:rPr>
-        <w:t>(</w:t>
-      </w:r>
-      <w:proofErr w:type="gramEnd"/>
-      <w:r>
-        <w:rPr>
-          <w:rFonts w:ascii="Courier" w:eastAsia="Courier" w:hAnsi="Courier" w:cs="Courier"/>
-          <w:shd w:val="clear" w:color="auto" w:fill="F8F8F8"/>
-        </w:rPr>
-        <w:t xml:space="preserve"> </w:t>
-      </w:r>
-      <w:proofErr w:type="spellStart"/>
-      <w:r>
-        <w:rPr>
-          <w:rFonts w:ascii="Courier" w:eastAsia="Courier" w:hAnsi="Courier" w:cs="Courier"/>
-          <w:shd w:val="clear" w:color="auto" w:fill="F8F8F8"/>
-        </w:rPr>
-        <w:t>testBooleanObject</w:t>
-      </w:r>
-      <w:proofErr w:type="spellEnd"/>
-      <w:r>
-        <w:rPr>
-          <w:rFonts w:ascii="Courier" w:eastAsia="Courier" w:hAnsi="Courier" w:cs="Courier"/>
-          <w:shd w:val="clear" w:color="auto" w:fill="F8F8F8"/>
-        </w:rPr>
-        <w:t xml:space="preserve"> </w:t>
-      </w:r>
-      <w:proofErr w:type="spellStart"/>
-      <w:r>
-        <w:rPr>
-          <w:rFonts w:ascii="Courier" w:eastAsia="Courier" w:hAnsi="Courier" w:cs="Courier"/>
-          <w:shd w:val="clear" w:color="auto" w:fill="F8F8F8"/>
-        </w:rPr>
-        <w:t>instanceof</w:t>
-      </w:r>
-      <w:proofErr w:type="spellEnd"/>
-      <w:r>
-        <w:rPr>
-          <w:rFonts w:ascii="Courier" w:eastAsia="Courier" w:hAnsi="Courier" w:cs="Courier"/>
-          <w:shd w:val="clear" w:color="auto" w:fill="F8F8F8"/>
-        </w:rPr>
-        <w:t xml:space="preserve"> </w:t>
-      </w:r>
-      <w:proofErr w:type="spellStart"/>
-      <w:r>
-        <w:rPr>
-          <w:rFonts w:ascii="Courier" w:eastAsia="Courier" w:hAnsi="Courier" w:cs="Courier"/>
-          <w:shd w:val="clear" w:color="auto" w:fill="F8F8F8"/>
-        </w:rPr>
-        <w:t>Boolean</w:t>
-      </w:r>
-      <w:proofErr w:type="spellEnd"/>
-      <w:r>
-        <w:rPr>
-          <w:rFonts w:ascii="Courier" w:eastAsia="Courier" w:hAnsi="Courier" w:cs="Courier"/>
-          <w:shd w:val="clear" w:color="auto" w:fill="F8F8F8"/>
-        </w:rPr>
-        <w:t xml:space="preserve"> === true );</w:t>
-      </w:r>
-    </w:p>
-    <w:p>
-      <w:pPr>
-        <w:pBdr>
-          <w:top w:val="nil"/>
-          <w:left w:val="nil"/>
-          <w:bottom w:val="nil"/>
-          <w:right w:val="nil"/>
-          <w:between w:val="nil"/>
-        </w:pBdr>
-        <w:spacing w:before="0" w:after="225"/>
-        <w:ind w:left="709" w:right="0"/>
-        <w:rPr>
-          <w:rFonts w:ascii="Courier" w:eastAsia="Courier" w:hAnsi="Courier" w:cs="Courier"/>
-          <w:shd w:val="clear" w:color="auto" w:fill="F8F8F8"/>
-        </w:rPr>
-      </w:pPr>
-      <w:proofErr w:type="spellStart"/>
-      <w:proofErr w:type="gramStart"/>
-      <w:r>
-        <w:rPr>
-          <w:rFonts w:ascii="Courier" w:eastAsia="Courier" w:hAnsi="Courier" w:cs="Courier"/>
-          <w:shd w:val="clear" w:color="auto" w:fill="F8F8F8"/>
-        </w:rPr>
-        <w:t>console.assert</w:t>
-      </w:r>
-      <w:proofErr w:type="spellEnd"/>
-      <w:r>
-        <w:rPr>
-          <w:rFonts w:ascii="Courier" w:eastAsia="Courier" w:hAnsi="Courier" w:cs="Courier"/>
-          <w:shd w:val="clear" w:color="auto" w:fill="F8F8F8"/>
-        </w:rPr>
-        <w:t>(</w:t>
-      </w:r>
-      <w:proofErr w:type="gramEnd"/>
-      <w:r>
-        <w:rPr>
-          <w:rFonts w:ascii="Courier" w:eastAsia="Courier" w:hAnsi="Courier" w:cs="Courier"/>
-          <w:shd w:val="clear" w:color="auto" w:fill="F8F8F8"/>
-        </w:rPr>
-        <w:t xml:space="preserve"> </w:t>
-      </w:r>
-      <w:proofErr w:type="spellStart"/>
-      <w:r>
-        <w:rPr>
-          <w:rFonts w:ascii="Courier" w:eastAsia="Courier" w:hAnsi="Courier" w:cs="Courier"/>
-          <w:shd w:val="clear" w:color="auto" w:fill="F8F8F8"/>
-        </w:rPr>
-        <w:t>Object.prototype.toString.call</w:t>
-      </w:r>
-      <w:proofErr w:type="spellEnd"/>
-      <w:r>
-        <w:rPr>
-          <w:rFonts w:ascii="Courier" w:eastAsia="Courier" w:hAnsi="Courier" w:cs="Courier"/>
-          <w:shd w:val="clear" w:color="auto" w:fill="F8F8F8"/>
-        </w:rPr>
-        <w:t>(</w:t>
-      </w:r>
-      <w:proofErr w:type="spellStart"/>
-      <w:r>
-        <w:rPr>
-          <w:rFonts w:ascii="Courier" w:eastAsia="Courier" w:hAnsi="Courier" w:cs="Courier"/>
-          <w:shd w:val="clear" w:color="auto" w:fill="F8F8F8"/>
-        </w:rPr>
-        <w:t>testBooleanObject</w:t>
-      </w:r>
-      <w:proofErr w:type="spellEnd"/>
-      <w:r>
-        <w:rPr>
-          <w:rFonts w:ascii="Courier" w:eastAsia="Courier" w:hAnsi="Courier" w:cs="Courier"/>
-          <w:shd w:val="clear" w:color="auto" w:fill="F8F8F8"/>
-        </w:rPr>
-        <w:t>) === '[</w:t>
-      </w:r>
-      <w:proofErr w:type="spellStart"/>
-      <w:r>
-        <w:rPr>
-          <w:rFonts w:ascii="Courier" w:eastAsia="Courier" w:hAnsi="Courier" w:cs="Courier"/>
-          <w:shd w:val="clear" w:color="auto" w:fill="F8F8F8"/>
-        </w:rPr>
-        <w:t>object</w:t>
-      </w:r>
-      <w:proofErr w:type="spellEnd"/>
-      <w:r>
-        <w:rPr>
-          <w:rFonts w:ascii="Courier" w:eastAsia="Courier" w:hAnsi="Courier" w:cs="Courier"/>
-          <w:shd w:val="clear" w:color="auto" w:fill="F8F8F8"/>
-        </w:rPr>
-        <w:t xml:space="preserve"> </w:t>
-      </w:r>
-      <w:proofErr w:type="spellStart"/>
-      <w:r>
-        <w:rPr>
-          <w:rFonts w:ascii="Courier" w:eastAsia="Courier" w:hAnsi="Courier" w:cs="Courier"/>
-          <w:shd w:val="clear" w:color="auto" w:fill="F8F8F8"/>
-        </w:rPr>
-        <w:t>Boolean</w:t>
-      </w:r>
-      <w:proofErr w:type="spellEnd"/>
-      <w:r>
-        <w:rPr>
-          <w:rFonts w:ascii="Courier" w:eastAsia="Courier" w:hAnsi="Courier" w:cs="Courier"/>
-          <w:shd w:val="clear" w:color="auto" w:fill="F8F8F8"/>
-        </w:rPr>
-        <w:t>]' );</w:t>
-      </w:r>
-    </w:p>
-    <w:p>
-      <w:pPr>
-        <w:pBdr>
-          <w:top w:val="nil"/>
-          <w:left w:val="nil"/>
-          <w:bottom w:val="nil"/>
-          <w:right w:val="nil"/>
-          <w:between w:val="nil"/>
-        </w:pBdr>
-        <w:spacing w:before="0" w:after="225"/>
-        <w:ind w:left="709" w:right="0"/>
-        <w:rPr>
-          <w:rFonts w:ascii="Courier" w:eastAsia="Courier" w:hAnsi="Courier" w:cs="Courier"/>
-          <w:shd w:val="clear" w:color="auto" w:fill="F8F8F8"/>
-        </w:rPr>
-      </w:pPr>
-      <w:proofErr w:type="spellStart"/>
-      <w:proofErr w:type="gramStart"/>
-      <w:r>
-        <w:rPr>
-          <w:rFonts w:ascii="Courier" w:eastAsia="Courier" w:hAnsi="Courier" w:cs="Courier"/>
-          <w:shd w:val="clear" w:color="auto" w:fill="F8F8F8"/>
-        </w:rPr>
-        <w:t>console.assert</w:t>
-      </w:r>
-      <w:proofErr w:type="spellEnd"/>
-      <w:r>
-        <w:rPr>
-          <w:rFonts w:ascii="Courier" w:eastAsia="Courier" w:hAnsi="Courier" w:cs="Courier"/>
-          <w:shd w:val="clear" w:color="auto" w:fill="F8F8F8"/>
-        </w:rPr>
-        <w:t>(</w:t>
-      </w:r>
-      <w:proofErr w:type="gramEnd"/>
-      <w:r>
-        <w:rPr>
-          <w:rFonts w:ascii="Courier" w:eastAsia="Courier" w:hAnsi="Courier" w:cs="Courier"/>
-          <w:shd w:val="clear" w:color="auto" w:fill="F8F8F8"/>
-        </w:rPr>
-        <w:t xml:space="preserve"> testBooleanObject.constructor.name === '</w:t>
-      </w:r>
-      <w:proofErr w:type="spellStart"/>
-      <w:r>
-        <w:rPr>
-          <w:rFonts w:ascii="Courier" w:eastAsia="Courier" w:hAnsi="Courier" w:cs="Courier"/>
-          <w:shd w:val="clear" w:color="auto" w:fill="F8F8F8"/>
-        </w:rPr>
-        <w:t>Boolean</w:t>
-      </w:r>
-      <w:proofErr w:type="spellEnd"/>
-      <w:r>
-        <w:rPr>
-          <w:rFonts w:ascii="Courier" w:eastAsia="Courier" w:hAnsi="Courier" w:cs="Courier"/>
-          <w:shd w:val="clear" w:color="auto" w:fill="F8F8F8"/>
-        </w:rPr>
-        <w:t>' );</w:t>
-      </w:r>
-    </w:p>
-    <w:p>
-      <w:pPr>
-        <w:pBdr>
-          <w:top w:val="nil"/>
-          <w:left w:val="nil"/>
-          <w:bottom w:val="nil"/>
-          <w:right w:val="nil"/>
-          <w:between w:val="nil"/>
-        </w:pBdr>
-        <w:spacing w:before="0" w:after="225"/>
-        <w:ind w:left="709" w:right="0"/>
-        <w:rPr>
-          <w:rFonts w:ascii="Courier" w:eastAsia="Courier" w:hAnsi="Courier" w:cs="Courier"/>
-          <w:shd w:val="clear" w:color="auto" w:fill="F8F8F8"/>
-        </w:rPr>
-      </w:pPr>
-      <w:r>
-        <w:rPr>
-          <w:rFonts w:ascii="Courier" w:eastAsia="Courier" w:hAnsi="Courier" w:cs="Courier"/>
-          <w:shd w:val="clear" w:color="auto" w:fill="F8F8F8"/>
-        </w:rPr>
-        <w:t xml:space="preserve">// </w:t>
-      </w:r>
-      <w:proofErr w:type="spellStart"/>
-      <w:r>
-        <w:rPr>
-          <w:rFonts w:ascii="Courier" w:eastAsia="Courier" w:hAnsi="Courier" w:cs="Courier"/>
-          <w:shd w:val="clear" w:color="auto" w:fill="F8F8F8"/>
-        </w:rPr>
-        <w:t>Primitive</w:t>
-      </w:r>
-      <w:proofErr w:type="spellEnd"/>
-      <w:r>
-        <w:rPr>
-          <w:rFonts w:ascii="Courier" w:eastAsia="Courier" w:hAnsi="Courier" w:cs="Courier"/>
-          <w:shd w:val="clear" w:color="auto" w:fill="F8F8F8"/>
-        </w:rPr>
-        <w:t xml:space="preserve"> </w:t>
-      </w:r>
-      <w:proofErr w:type="spellStart"/>
-      <w:r>
-        <w:rPr>
-          <w:rFonts w:ascii="Courier" w:eastAsia="Courier" w:hAnsi="Courier" w:cs="Courier"/>
-          <w:shd w:val="clear" w:color="auto" w:fill="F8F8F8"/>
-        </w:rPr>
-        <w:t>type</w:t>
-      </w:r>
-      <w:proofErr w:type="spellEnd"/>
-      <w:r>
-        <w:rPr>
-          <w:rFonts w:ascii="Courier" w:eastAsia="Courier" w:hAnsi="Courier" w:cs="Courier"/>
-          <w:shd w:val="clear" w:color="auto" w:fill="F8F8F8"/>
-        </w:rPr>
-        <w:t xml:space="preserve"> </w:t>
-      </w:r>
-      <w:proofErr w:type="spellStart"/>
-      <w:r>
-        <w:rPr>
-          <w:rFonts w:ascii="Courier" w:eastAsia="Courier" w:hAnsi="Courier" w:cs="Courier"/>
-          <w:shd w:val="clear" w:color="auto" w:fill="F8F8F8"/>
-        </w:rPr>
-        <w:t>number</w:t>
-      </w:r>
-      <w:proofErr w:type="spellEnd"/>
-    </w:p>
-    <w:p>
-      <w:pPr>
-        <w:pBdr>
-          <w:top w:val="nil"/>
-          <w:left w:val="nil"/>
-          <w:bottom w:val="nil"/>
-          <w:right w:val="nil"/>
-          <w:between w:val="nil"/>
-        </w:pBdr>
-        <w:spacing w:before="0" w:after="225"/>
-        <w:ind w:left="709" w:right="0"/>
-        <w:rPr>
-          <w:rFonts w:ascii="Courier" w:eastAsia="Courier" w:hAnsi="Courier" w:cs="Courier"/>
-          <w:shd w:val="clear" w:color="auto" w:fill="F8F8F8"/>
-        </w:rPr>
-      </w:pPr>
-      <w:proofErr w:type="spellStart"/>
-      <w:proofErr w:type="gramStart"/>
-      <w:r>
-        <w:rPr>
-          <w:rFonts w:ascii="Courier" w:eastAsia="Courier" w:hAnsi="Courier" w:cs="Courier"/>
-          <w:shd w:val="clear" w:color="auto" w:fill="F8F8F8"/>
-        </w:rPr>
-        <w:t>var</w:t>
-      </w:r>
-      <w:proofErr w:type="spellEnd"/>
-      <w:proofErr w:type="gramEnd"/>
-      <w:r>
-        <w:rPr>
-          <w:rFonts w:ascii="Courier" w:eastAsia="Courier" w:hAnsi="Courier" w:cs="Courier"/>
-          <w:shd w:val="clear" w:color="auto" w:fill="F8F8F8"/>
-        </w:rPr>
-        <w:t xml:space="preserve"> </w:t>
-      </w:r>
-      <w:proofErr w:type="spellStart"/>
-      <w:r>
-        <w:rPr>
-          <w:rFonts w:ascii="Courier" w:eastAsia="Courier" w:hAnsi="Courier" w:cs="Courier"/>
-          <w:shd w:val="clear" w:color="auto" w:fill="F8F8F8"/>
-        </w:rPr>
-        <w:t>testNumber</w:t>
-      </w:r>
-      <w:proofErr w:type="spellEnd"/>
-      <w:r>
-        <w:rPr>
-          <w:rFonts w:ascii="Courier" w:eastAsia="Courier" w:hAnsi="Courier" w:cs="Courier"/>
-          <w:shd w:val="clear" w:color="auto" w:fill="F8F8F8"/>
-        </w:rPr>
-        <w:t xml:space="preserve"> = 10;</w:t>
-      </w:r>
-    </w:p>
-    <w:p>
-      <w:pPr>
-        <w:pBdr>
-          <w:top w:val="nil"/>
-          <w:left w:val="nil"/>
-          <w:bottom w:val="nil"/>
-          <w:right w:val="nil"/>
-          <w:between w:val="nil"/>
-        </w:pBdr>
-        <w:spacing w:before="0" w:after="225"/>
-        <w:ind w:left="709" w:right="0"/>
-        <w:rPr>
-          <w:rFonts w:ascii="Courier" w:eastAsia="Courier" w:hAnsi="Courier" w:cs="Courier"/>
-          <w:shd w:val="clear" w:color="auto" w:fill="F8F8F8"/>
-        </w:rPr>
-      </w:pPr>
-      <w:proofErr w:type="spellStart"/>
-      <w:proofErr w:type="gramStart"/>
-      <w:r>
-        <w:rPr>
-          <w:rFonts w:ascii="Courier" w:eastAsia="Courier" w:hAnsi="Courier" w:cs="Courier"/>
-          <w:shd w:val="clear" w:color="auto" w:fill="F8F8F8"/>
-        </w:rPr>
-        <w:t>console.assert</w:t>
-      </w:r>
-      <w:proofErr w:type="spellEnd"/>
-      <w:r>
-        <w:rPr>
-          <w:rFonts w:ascii="Courier" w:eastAsia="Courier" w:hAnsi="Courier" w:cs="Courier"/>
-          <w:shd w:val="clear" w:color="auto" w:fill="F8F8F8"/>
-        </w:rPr>
-        <w:t>(</w:t>
-      </w:r>
-      <w:proofErr w:type="gramEnd"/>
-      <w:r>
-        <w:rPr>
-          <w:rFonts w:ascii="Courier" w:eastAsia="Courier" w:hAnsi="Courier" w:cs="Courier"/>
-          <w:shd w:val="clear" w:color="auto" w:fill="F8F8F8"/>
-        </w:rPr>
-        <w:t xml:space="preserve"> </w:t>
-      </w:r>
-      <w:proofErr w:type="spellStart"/>
-      <w:r>
-        <w:rPr>
-          <w:rFonts w:ascii="Courier" w:eastAsia="Courier" w:hAnsi="Courier" w:cs="Courier"/>
-          <w:shd w:val="clear" w:color="auto" w:fill="F8F8F8"/>
-        </w:rPr>
-        <w:t>typeof</w:t>
-      </w:r>
-      <w:proofErr w:type="spellEnd"/>
-      <w:r>
-        <w:rPr>
-          <w:rFonts w:ascii="Courier" w:eastAsia="Courier" w:hAnsi="Courier" w:cs="Courier"/>
-          <w:shd w:val="clear" w:color="auto" w:fill="F8F8F8"/>
-        </w:rPr>
-        <w:t xml:space="preserve"> </w:t>
-      </w:r>
-      <w:proofErr w:type="spellStart"/>
-      <w:r>
-        <w:rPr>
-          <w:rFonts w:ascii="Courier" w:eastAsia="Courier" w:hAnsi="Courier" w:cs="Courier"/>
-          <w:shd w:val="clear" w:color="auto" w:fill="F8F8F8"/>
-        </w:rPr>
-        <w:t>testNumber</w:t>
-      </w:r>
-      <w:proofErr w:type="spellEnd"/>
-      <w:r>
-        <w:rPr>
-          <w:rFonts w:ascii="Courier" w:eastAsia="Courier" w:hAnsi="Courier" w:cs="Courier"/>
-          <w:shd w:val="clear" w:color="auto" w:fill="F8F8F8"/>
-        </w:rPr>
-        <w:t xml:space="preserve"> === '</w:t>
-      </w:r>
-      <w:proofErr w:type="spellStart"/>
-      <w:r>
-        <w:rPr>
-          <w:rFonts w:ascii="Courier" w:eastAsia="Courier" w:hAnsi="Courier" w:cs="Courier"/>
-          <w:shd w:val="clear" w:color="auto" w:fill="F8F8F8"/>
-        </w:rPr>
-        <w:t>number</w:t>
-      </w:r>
-      <w:proofErr w:type="spellEnd"/>
-      <w:r>
-        <w:rPr>
-          <w:rFonts w:ascii="Courier" w:eastAsia="Courier" w:hAnsi="Courier" w:cs="Courier"/>
-          <w:shd w:val="clear" w:color="auto" w:fill="F8F8F8"/>
-        </w:rPr>
-        <w:t>' );</w:t>
-      </w:r>
-    </w:p>
-    <w:p>
-      <w:pPr>
-        <w:pBdr>
-          <w:top w:val="nil"/>
-          <w:left w:val="nil"/>
-          <w:bottom w:val="nil"/>
-          <w:right w:val="nil"/>
-          <w:between w:val="nil"/>
-        </w:pBdr>
-        <w:spacing w:before="0" w:after="225"/>
-        <w:ind w:left="709" w:right="0"/>
-        <w:rPr>
-          <w:rFonts w:ascii="Courier" w:eastAsia="Courier" w:hAnsi="Courier" w:cs="Courier"/>
-          <w:shd w:val="clear" w:color="auto" w:fill="F8F8F8"/>
-        </w:rPr>
-      </w:pPr>
-      <w:proofErr w:type="spellStart"/>
-      <w:proofErr w:type="gramStart"/>
-      <w:r>
-        <w:rPr>
-          <w:rFonts w:ascii="Courier" w:eastAsia="Courier" w:hAnsi="Courier" w:cs="Courier"/>
-          <w:shd w:val="clear" w:color="auto" w:fill="F8F8F8"/>
-        </w:rPr>
-        <w:t>console.assert</w:t>
-      </w:r>
-      <w:proofErr w:type="spellEnd"/>
-      <w:r>
-        <w:rPr>
-          <w:rFonts w:ascii="Courier" w:eastAsia="Courier" w:hAnsi="Courier" w:cs="Courier"/>
-          <w:shd w:val="clear" w:color="auto" w:fill="F8F8F8"/>
-        </w:rPr>
-        <w:t>(</w:t>
-      </w:r>
-      <w:proofErr w:type="gramEnd"/>
-      <w:r>
-        <w:rPr>
-          <w:rFonts w:ascii="Courier" w:eastAsia="Courier" w:hAnsi="Courier" w:cs="Courier"/>
-          <w:shd w:val="clear" w:color="auto" w:fill="F8F8F8"/>
-        </w:rPr>
-        <w:t xml:space="preserve"> </w:t>
-      </w:r>
-      <w:proofErr w:type="spellStart"/>
-      <w:r>
-        <w:rPr>
-          <w:rFonts w:ascii="Courier" w:eastAsia="Courier" w:hAnsi="Courier" w:cs="Courier"/>
-          <w:shd w:val="clear" w:color="auto" w:fill="F8F8F8"/>
-        </w:rPr>
-        <w:t>testNumber</w:t>
-      </w:r>
-      <w:proofErr w:type="spellEnd"/>
-      <w:r>
-        <w:rPr>
-          <w:rFonts w:ascii="Courier" w:eastAsia="Courier" w:hAnsi="Courier" w:cs="Courier"/>
-          <w:shd w:val="clear" w:color="auto" w:fill="F8F8F8"/>
-        </w:rPr>
-        <w:t xml:space="preserve"> </w:t>
-      </w:r>
-      <w:proofErr w:type="spellStart"/>
-      <w:r>
-        <w:rPr>
-          <w:rFonts w:ascii="Courier" w:eastAsia="Courier" w:hAnsi="Courier" w:cs="Courier"/>
-          <w:shd w:val="clear" w:color="auto" w:fill="F8F8F8"/>
-        </w:rPr>
-        <w:t>instanceof</w:t>
-      </w:r>
-      <w:proofErr w:type="spellEnd"/>
-      <w:r>
-        <w:rPr>
-          <w:rFonts w:ascii="Courier" w:eastAsia="Courier" w:hAnsi="Courier" w:cs="Courier"/>
-          <w:shd w:val="clear" w:color="auto" w:fill="F8F8F8"/>
-        </w:rPr>
-        <w:t xml:space="preserve"> </w:t>
-      </w:r>
-      <w:proofErr w:type="spellStart"/>
-      <w:r>
-        <w:rPr>
-          <w:rFonts w:ascii="Courier" w:eastAsia="Courier" w:hAnsi="Courier" w:cs="Courier"/>
-          <w:shd w:val="clear" w:color="auto" w:fill="F8F8F8"/>
-        </w:rPr>
-        <w:t>Object</w:t>
-      </w:r>
-      <w:proofErr w:type="spellEnd"/>
-      <w:r>
-        <w:rPr>
-          <w:rFonts w:ascii="Courier" w:eastAsia="Courier" w:hAnsi="Courier" w:cs="Courier"/>
-          <w:shd w:val="clear" w:color="auto" w:fill="F8F8F8"/>
-        </w:rPr>
-        <w:t xml:space="preserve"> === false );</w:t>
-      </w:r>
-    </w:p>
-    <w:p>
-      <w:pPr>
-        <w:pBdr>
-          <w:top w:val="nil"/>
-          <w:left w:val="nil"/>
-          <w:bottom w:val="nil"/>
-          <w:right w:val="nil"/>
-          <w:between w:val="nil"/>
-        </w:pBdr>
-        <w:spacing w:before="0" w:after="225"/>
-        <w:ind w:left="709" w:right="0"/>
-        <w:rPr>
-          <w:rFonts w:ascii="Courier" w:eastAsia="Courier" w:hAnsi="Courier" w:cs="Courier"/>
-          <w:shd w:val="clear" w:color="auto" w:fill="F8F8F8"/>
-        </w:rPr>
-      </w:pPr>
-      <w:proofErr w:type="spellStart"/>
-      <w:proofErr w:type="gramStart"/>
-      <w:r>
-        <w:rPr>
-          <w:rFonts w:ascii="Courier" w:eastAsia="Courier" w:hAnsi="Courier" w:cs="Courier"/>
-          <w:shd w:val="clear" w:color="auto" w:fill="F8F8F8"/>
-        </w:rPr>
-        <w:t>console.assert</w:t>
-      </w:r>
-      <w:proofErr w:type="spellEnd"/>
-      <w:r>
-        <w:rPr>
-          <w:rFonts w:ascii="Courier" w:eastAsia="Courier" w:hAnsi="Courier" w:cs="Courier"/>
-          <w:shd w:val="clear" w:color="auto" w:fill="F8F8F8"/>
-        </w:rPr>
-        <w:t>(</w:t>
-      </w:r>
-      <w:proofErr w:type="gramEnd"/>
-      <w:r>
-        <w:rPr>
-          <w:rFonts w:ascii="Courier" w:eastAsia="Courier" w:hAnsi="Courier" w:cs="Courier"/>
-          <w:shd w:val="clear" w:color="auto" w:fill="F8F8F8"/>
-        </w:rPr>
-        <w:t xml:space="preserve"> </w:t>
-      </w:r>
-      <w:proofErr w:type="spellStart"/>
-      <w:r>
-        <w:rPr>
-          <w:rFonts w:ascii="Courier" w:eastAsia="Courier" w:hAnsi="Courier" w:cs="Courier"/>
-          <w:shd w:val="clear" w:color="auto" w:fill="F8F8F8"/>
-        </w:rPr>
-        <w:t>testNumber</w:t>
-      </w:r>
-      <w:proofErr w:type="spellEnd"/>
-      <w:r>
-        <w:rPr>
-          <w:rFonts w:ascii="Courier" w:eastAsia="Courier" w:hAnsi="Courier" w:cs="Courier"/>
-          <w:shd w:val="clear" w:color="auto" w:fill="F8F8F8"/>
-        </w:rPr>
-        <w:t xml:space="preserve"> </w:t>
-      </w:r>
-      <w:proofErr w:type="spellStart"/>
-      <w:r>
-        <w:rPr>
-          <w:rFonts w:ascii="Courier" w:eastAsia="Courier" w:hAnsi="Courier" w:cs="Courier"/>
-          <w:shd w:val="clear" w:color="auto" w:fill="F8F8F8"/>
-        </w:rPr>
-        <w:t>instanceof</w:t>
-      </w:r>
-      <w:proofErr w:type="spellEnd"/>
-      <w:r>
-        <w:rPr>
-          <w:rFonts w:ascii="Courier" w:eastAsia="Courier" w:hAnsi="Courier" w:cs="Courier"/>
-          <w:shd w:val="clear" w:color="auto" w:fill="F8F8F8"/>
-        </w:rPr>
-        <w:t xml:space="preserve"> </w:t>
-      </w:r>
-      <w:proofErr w:type="spellStart"/>
-      <w:r>
-        <w:rPr>
-          <w:rFonts w:ascii="Courier" w:eastAsia="Courier" w:hAnsi="Courier" w:cs="Courier"/>
-          <w:shd w:val="clear" w:color="auto" w:fill="F8F8F8"/>
-        </w:rPr>
-        <w:t>Number</w:t>
-      </w:r>
-      <w:proofErr w:type="spellEnd"/>
-      <w:r>
-        <w:rPr>
-          <w:rFonts w:ascii="Courier" w:eastAsia="Courier" w:hAnsi="Courier" w:cs="Courier"/>
-          <w:shd w:val="clear" w:color="auto" w:fill="F8F8F8"/>
-        </w:rPr>
-        <w:t xml:space="preserve"> === false );</w:t>
-      </w:r>
-    </w:p>
-    <w:p>
-      <w:pPr>
-        <w:pBdr>
-          <w:top w:val="nil"/>
-          <w:left w:val="nil"/>
-          <w:bottom w:val="nil"/>
-          <w:right w:val="nil"/>
-          <w:between w:val="nil"/>
-        </w:pBdr>
-        <w:spacing w:before="0" w:after="225"/>
-        <w:ind w:left="709" w:right="0"/>
-        <w:rPr>
-          <w:rFonts w:ascii="Courier" w:eastAsia="Courier" w:hAnsi="Courier" w:cs="Courier"/>
-          <w:shd w:val="clear" w:color="auto" w:fill="F8F8F8"/>
-        </w:rPr>
-      </w:pPr>
-      <w:proofErr w:type="spellStart"/>
-      <w:proofErr w:type="gramStart"/>
-      <w:r>
-        <w:rPr>
-          <w:rFonts w:ascii="Courier" w:eastAsia="Courier" w:hAnsi="Courier" w:cs="Courier"/>
-          <w:shd w:val="clear" w:color="auto" w:fill="F8F8F8"/>
-        </w:rPr>
-        <w:t>console.assert</w:t>
-      </w:r>
-      <w:proofErr w:type="spellEnd"/>
-      <w:r>
-        <w:rPr>
-          <w:rFonts w:ascii="Courier" w:eastAsia="Courier" w:hAnsi="Courier" w:cs="Courier"/>
-          <w:shd w:val="clear" w:color="auto" w:fill="F8F8F8"/>
-        </w:rPr>
-        <w:t>(</w:t>
-      </w:r>
-      <w:proofErr w:type="gramEnd"/>
-      <w:r>
-        <w:rPr>
-          <w:rFonts w:ascii="Courier" w:eastAsia="Courier" w:hAnsi="Courier" w:cs="Courier"/>
-          <w:shd w:val="clear" w:color="auto" w:fill="F8F8F8"/>
-        </w:rPr>
-        <w:t xml:space="preserve"> </w:t>
-      </w:r>
-      <w:proofErr w:type="spellStart"/>
-      <w:r>
-        <w:rPr>
-          <w:rFonts w:ascii="Courier" w:eastAsia="Courier" w:hAnsi="Courier" w:cs="Courier"/>
-          <w:shd w:val="clear" w:color="auto" w:fill="F8F8F8"/>
-        </w:rPr>
-        <w:t>Object.prototype.toString.call</w:t>
-      </w:r>
-      <w:proofErr w:type="spellEnd"/>
-      <w:r>
-        <w:rPr>
-          <w:rFonts w:ascii="Courier" w:eastAsia="Courier" w:hAnsi="Courier" w:cs="Courier"/>
-          <w:shd w:val="clear" w:color="auto" w:fill="F8F8F8"/>
-        </w:rPr>
-        <w:t>(</w:t>
-      </w:r>
-      <w:proofErr w:type="spellStart"/>
-      <w:r>
-        <w:rPr>
-          <w:rFonts w:ascii="Courier" w:eastAsia="Courier" w:hAnsi="Courier" w:cs="Courier"/>
-          <w:shd w:val="clear" w:color="auto" w:fill="F8F8F8"/>
-        </w:rPr>
-        <w:t>testNumber</w:t>
-      </w:r>
-      <w:proofErr w:type="spellEnd"/>
-      <w:r>
-        <w:rPr>
-          <w:rFonts w:ascii="Courier" w:eastAsia="Courier" w:hAnsi="Courier" w:cs="Courier"/>
-          <w:shd w:val="clear" w:color="auto" w:fill="F8F8F8"/>
-        </w:rPr>
-        <w:t>) === '[</w:t>
-      </w:r>
-      <w:proofErr w:type="spellStart"/>
-      <w:r>
-        <w:rPr>
-          <w:rFonts w:ascii="Courier" w:eastAsia="Courier" w:hAnsi="Courier" w:cs="Courier"/>
-          <w:shd w:val="clear" w:color="auto" w:fill="F8F8F8"/>
-        </w:rPr>
-        <w:t>object</w:t>
-      </w:r>
-      <w:proofErr w:type="spellEnd"/>
-      <w:r>
-        <w:rPr>
-          <w:rFonts w:ascii="Courier" w:eastAsia="Courier" w:hAnsi="Courier" w:cs="Courier"/>
-          <w:shd w:val="clear" w:color="auto" w:fill="F8F8F8"/>
-        </w:rPr>
-        <w:t xml:space="preserve"> </w:t>
-      </w:r>
-      <w:proofErr w:type="spellStart"/>
-      <w:r>
-        <w:rPr>
-          <w:rFonts w:ascii="Courier" w:eastAsia="Courier" w:hAnsi="Courier" w:cs="Courier"/>
-          <w:shd w:val="clear" w:color="auto" w:fill="F8F8F8"/>
-        </w:rPr>
-        <w:t>Number</w:t>
-      </w:r>
-      <w:proofErr w:type="spellEnd"/>
-      <w:r>
-        <w:rPr>
-          <w:rFonts w:ascii="Courier" w:eastAsia="Courier" w:hAnsi="Courier" w:cs="Courier"/>
-          <w:shd w:val="clear" w:color="auto" w:fill="F8F8F8"/>
-        </w:rPr>
-        <w:t>]' );</w:t>
-      </w:r>
-    </w:p>
-    <w:p>
-      <w:pPr>
-        <w:pBdr>
-          <w:top w:val="nil"/>
-          <w:left w:val="nil"/>
-          <w:bottom w:val="nil"/>
-          <w:right w:val="nil"/>
-          <w:between w:val="nil"/>
-        </w:pBdr>
-        <w:spacing w:before="0" w:after="225"/>
-        <w:ind w:left="709" w:right="0"/>
-        <w:rPr>
-          <w:rFonts w:ascii="Courier" w:eastAsia="Courier" w:hAnsi="Courier" w:cs="Courier"/>
-          <w:shd w:val="clear" w:color="auto" w:fill="F8F8F8"/>
-        </w:rPr>
-      </w:pPr>
-      <w:proofErr w:type="spellStart"/>
-      <w:proofErr w:type="gramStart"/>
-      <w:r>
-        <w:rPr>
-          <w:rFonts w:ascii="Courier" w:eastAsia="Courier" w:hAnsi="Courier" w:cs="Courier"/>
-          <w:shd w:val="clear" w:color="auto" w:fill="F8F8F8"/>
-        </w:rPr>
-        <w:t>console.assert</w:t>
-      </w:r>
-      <w:proofErr w:type="spellEnd"/>
-      <w:r>
-        <w:rPr>
-          <w:rFonts w:ascii="Courier" w:eastAsia="Courier" w:hAnsi="Courier" w:cs="Courier"/>
-          <w:shd w:val="clear" w:color="auto" w:fill="F8F8F8"/>
-        </w:rPr>
-        <w:t>(</w:t>
-      </w:r>
-      <w:proofErr w:type="gramEnd"/>
-      <w:r>
-        <w:rPr>
-          <w:rFonts w:ascii="Courier" w:eastAsia="Courier" w:hAnsi="Courier" w:cs="Courier"/>
-          <w:shd w:val="clear" w:color="auto" w:fill="F8F8F8"/>
-        </w:rPr>
-        <w:t xml:space="preserve"> testNumber.constructor.name === '</w:t>
-      </w:r>
-      <w:proofErr w:type="spellStart"/>
-      <w:r>
-        <w:rPr>
-          <w:rFonts w:ascii="Courier" w:eastAsia="Courier" w:hAnsi="Courier" w:cs="Courier"/>
-          <w:shd w:val="clear" w:color="auto" w:fill="F8F8F8"/>
-        </w:rPr>
-        <w:t>Number</w:t>
-      </w:r>
-      <w:proofErr w:type="spellEnd"/>
-      <w:r>
-        <w:rPr>
-          <w:rFonts w:ascii="Courier" w:eastAsia="Courier" w:hAnsi="Courier" w:cs="Courier"/>
-          <w:shd w:val="clear" w:color="auto" w:fill="F8F8F8"/>
-        </w:rPr>
-        <w:t>' );</w:t>
-      </w:r>
-    </w:p>
-    <w:p>
-      <w:pPr>
-        <w:pBdr>
-          <w:top w:val="nil"/>
-          <w:left w:val="nil"/>
-          <w:bottom w:val="nil"/>
-          <w:right w:val="nil"/>
-          <w:between w:val="nil"/>
-        </w:pBdr>
-        <w:spacing w:before="0" w:after="225"/>
-        <w:ind w:left="709" w:right="0"/>
-        <w:rPr>
-          <w:rFonts w:ascii="Courier" w:eastAsia="Courier" w:hAnsi="Courier" w:cs="Courier"/>
-          <w:shd w:val="clear" w:color="auto" w:fill="F8F8F8"/>
-        </w:rPr>
-      </w:pPr>
-      <w:r>
-        <w:rPr>
-          <w:rFonts w:ascii="Courier" w:eastAsia="Courier" w:hAnsi="Courier" w:cs="Courier"/>
-          <w:shd w:val="clear" w:color="auto" w:fill="F8F8F8"/>
-        </w:rPr>
-        <w:t xml:space="preserve">// </w:t>
-      </w:r>
-      <w:proofErr w:type="spellStart"/>
-      <w:r>
-        <w:rPr>
-          <w:rFonts w:ascii="Courier" w:eastAsia="Courier" w:hAnsi="Courier" w:cs="Courier"/>
-          <w:shd w:val="clear" w:color="auto" w:fill="F8F8F8"/>
-        </w:rPr>
-        <w:t>Object</w:t>
-      </w:r>
-      <w:proofErr w:type="spellEnd"/>
-      <w:r>
-        <w:rPr>
-          <w:rFonts w:ascii="Courier" w:eastAsia="Courier" w:hAnsi="Courier" w:cs="Courier"/>
-          <w:shd w:val="clear" w:color="auto" w:fill="F8F8F8"/>
-        </w:rPr>
-        <w:t xml:space="preserve"> </w:t>
-      </w:r>
-      <w:proofErr w:type="spellStart"/>
-      <w:r>
-        <w:rPr>
-          <w:rFonts w:ascii="Courier" w:eastAsia="Courier" w:hAnsi="Courier" w:cs="Courier"/>
-          <w:shd w:val="clear" w:color="auto" w:fill="F8F8F8"/>
-        </w:rPr>
-        <w:t>Number</w:t>
-      </w:r>
-      <w:proofErr w:type="spellEnd"/>
-    </w:p>
-    <w:p>
-      <w:pPr>
-        <w:pBdr>
-          <w:top w:val="nil"/>
-          <w:left w:val="nil"/>
-          <w:bottom w:val="nil"/>
-          <w:right w:val="nil"/>
-          <w:between w:val="nil"/>
-        </w:pBdr>
-        <w:spacing w:before="0" w:after="225"/>
-        <w:ind w:left="709" w:right="0"/>
-        <w:rPr>
-          <w:rFonts w:ascii="Courier" w:eastAsia="Courier" w:hAnsi="Courier" w:cs="Courier"/>
-          <w:shd w:val="clear" w:color="auto" w:fill="F8F8F8"/>
-        </w:rPr>
-      </w:pPr>
-      <w:proofErr w:type="spellStart"/>
-      <w:proofErr w:type="gramStart"/>
-      <w:r>
-        <w:rPr>
-          <w:rFonts w:ascii="Courier" w:eastAsia="Courier" w:hAnsi="Courier" w:cs="Courier"/>
-          <w:shd w:val="clear" w:color="auto" w:fill="F8F8F8"/>
-        </w:rPr>
-        <w:t>var</w:t>
-      </w:r>
-      <w:proofErr w:type="spellEnd"/>
-      <w:proofErr w:type="gramEnd"/>
-      <w:r>
-        <w:rPr>
-          <w:rFonts w:ascii="Courier" w:eastAsia="Courier" w:hAnsi="Courier" w:cs="Courier"/>
-          <w:shd w:val="clear" w:color="auto" w:fill="F8F8F8"/>
-        </w:rPr>
-        <w:t xml:space="preserve"> </w:t>
-      </w:r>
-      <w:proofErr w:type="spellStart"/>
-      <w:r>
-        <w:rPr>
-          <w:rFonts w:ascii="Courier" w:eastAsia="Courier" w:hAnsi="Courier" w:cs="Courier"/>
-          <w:shd w:val="clear" w:color="auto" w:fill="F8F8F8"/>
-        </w:rPr>
-        <w:t>testNumberObject</w:t>
-      </w:r>
-      <w:proofErr w:type="spellEnd"/>
-      <w:r>
-        <w:rPr>
-          <w:rFonts w:ascii="Courier" w:eastAsia="Courier" w:hAnsi="Courier" w:cs="Courier"/>
-          <w:shd w:val="clear" w:color="auto" w:fill="F8F8F8"/>
-        </w:rPr>
-        <w:t xml:space="preserve"> = new </w:t>
-      </w:r>
-      <w:proofErr w:type="spellStart"/>
-      <w:r>
-        <w:rPr>
-          <w:rFonts w:ascii="Courier" w:eastAsia="Courier" w:hAnsi="Courier" w:cs="Courier"/>
-          <w:shd w:val="clear" w:color="auto" w:fill="F8F8F8"/>
-        </w:rPr>
-        <w:t>Number</w:t>
-      </w:r>
-      <w:proofErr w:type="spellEnd"/>
-      <w:r>
-        <w:rPr>
-          <w:rFonts w:ascii="Courier" w:eastAsia="Courier" w:hAnsi="Courier" w:cs="Courier"/>
-          <w:shd w:val="clear" w:color="auto" w:fill="F8F8F8"/>
-        </w:rPr>
-        <w:t>(10);</w:t>
-      </w:r>
-    </w:p>
-    <w:p>
-      <w:pPr>
-        <w:pBdr>
-          <w:top w:val="nil"/>
-          <w:left w:val="nil"/>
-          <w:bottom w:val="nil"/>
-          <w:right w:val="nil"/>
-          <w:between w:val="nil"/>
-        </w:pBdr>
-        <w:spacing w:before="0" w:after="225"/>
-        <w:ind w:left="709" w:right="0"/>
-        <w:rPr>
-          <w:rFonts w:ascii="Courier" w:eastAsia="Courier" w:hAnsi="Courier" w:cs="Courier"/>
-          <w:shd w:val="clear" w:color="auto" w:fill="F8F8F8"/>
-        </w:rPr>
-      </w:pPr>
-      <w:proofErr w:type="spellStart"/>
-      <w:proofErr w:type="gramStart"/>
-      <w:r>
-        <w:rPr>
-          <w:rFonts w:ascii="Courier" w:eastAsia="Courier" w:hAnsi="Courier" w:cs="Courier"/>
-          <w:shd w:val="clear" w:color="auto" w:fill="F8F8F8"/>
-        </w:rPr>
-        <w:t>console.assert</w:t>
-      </w:r>
-      <w:proofErr w:type="spellEnd"/>
-      <w:r>
-        <w:rPr>
-          <w:rFonts w:ascii="Courier" w:eastAsia="Courier" w:hAnsi="Courier" w:cs="Courier"/>
-          <w:shd w:val="clear" w:color="auto" w:fill="F8F8F8"/>
-        </w:rPr>
-        <w:t>(</w:t>
-      </w:r>
-      <w:proofErr w:type="gramEnd"/>
-      <w:r>
-        <w:rPr>
-          <w:rFonts w:ascii="Courier" w:eastAsia="Courier" w:hAnsi="Courier" w:cs="Courier"/>
-          <w:shd w:val="clear" w:color="auto" w:fill="F8F8F8"/>
-        </w:rPr>
-        <w:t xml:space="preserve"> </w:t>
-      </w:r>
-      <w:proofErr w:type="spellStart"/>
-      <w:r>
-        <w:rPr>
-          <w:rFonts w:ascii="Courier" w:eastAsia="Courier" w:hAnsi="Courier" w:cs="Courier"/>
-          <w:shd w:val="clear" w:color="auto" w:fill="F8F8F8"/>
-        </w:rPr>
-        <w:t>typeof</w:t>
-      </w:r>
-      <w:proofErr w:type="spellEnd"/>
-      <w:r>
-        <w:rPr>
-          <w:rFonts w:ascii="Courier" w:eastAsia="Courier" w:hAnsi="Courier" w:cs="Courier"/>
-          <w:shd w:val="clear" w:color="auto" w:fill="F8F8F8"/>
-        </w:rPr>
-        <w:t xml:space="preserve"> </w:t>
-      </w:r>
-      <w:proofErr w:type="spellStart"/>
-      <w:r>
-        <w:rPr>
-          <w:rFonts w:ascii="Courier" w:eastAsia="Courier" w:hAnsi="Courier" w:cs="Courier"/>
-          <w:shd w:val="clear" w:color="auto" w:fill="F8F8F8"/>
-        </w:rPr>
-        <w:t>testNumberObject</w:t>
-      </w:r>
-      <w:proofErr w:type="spellEnd"/>
-      <w:r>
-        <w:rPr>
-          <w:rFonts w:ascii="Courier" w:eastAsia="Courier" w:hAnsi="Courier" w:cs="Courier"/>
-          <w:shd w:val="clear" w:color="auto" w:fill="F8F8F8"/>
-        </w:rPr>
-        <w:t xml:space="preserve"> === '</w:t>
-      </w:r>
-      <w:proofErr w:type="spellStart"/>
-      <w:r>
-        <w:rPr>
-          <w:rFonts w:ascii="Courier" w:eastAsia="Courier" w:hAnsi="Courier" w:cs="Courier"/>
-          <w:shd w:val="clear" w:color="auto" w:fill="F8F8F8"/>
-        </w:rPr>
-        <w:t>object</w:t>
-      </w:r>
-      <w:proofErr w:type="spellEnd"/>
-      <w:r>
-        <w:rPr>
-          <w:rFonts w:ascii="Courier" w:eastAsia="Courier" w:hAnsi="Courier" w:cs="Courier"/>
-          <w:shd w:val="clear" w:color="auto" w:fill="F8F8F8"/>
-        </w:rPr>
-        <w:t>' );</w:t>
-      </w:r>
-    </w:p>
-    <w:p>
-      <w:pPr>
-        <w:pBdr>
-          <w:top w:val="nil"/>
-          <w:left w:val="nil"/>
-          <w:bottom w:val="nil"/>
-          <w:right w:val="nil"/>
-          <w:between w:val="nil"/>
-        </w:pBdr>
-        <w:spacing w:before="0" w:after="225"/>
-        <w:ind w:left="709" w:right="0"/>
-        <w:rPr>
-          <w:rFonts w:ascii="Courier" w:eastAsia="Courier" w:hAnsi="Courier" w:cs="Courier"/>
-          <w:shd w:val="clear" w:color="auto" w:fill="F8F8F8"/>
-        </w:rPr>
-      </w:pPr>
-      <w:proofErr w:type="spellStart"/>
-      <w:proofErr w:type="gramStart"/>
-      <w:r>
-        <w:rPr>
-          <w:rFonts w:ascii="Courier" w:eastAsia="Courier" w:hAnsi="Courier" w:cs="Courier"/>
-          <w:shd w:val="clear" w:color="auto" w:fill="F8F8F8"/>
-        </w:rPr>
-        <w:t>console.assert</w:t>
-      </w:r>
-      <w:proofErr w:type="spellEnd"/>
-      <w:r>
-        <w:rPr>
-          <w:rFonts w:ascii="Courier" w:eastAsia="Courier" w:hAnsi="Courier" w:cs="Courier"/>
-          <w:shd w:val="clear" w:color="auto" w:fill="F8F8F8"/>
-        </w:rPr>
-        <w:t>(</w:t>
-      </w:r>
-      <w:proofErr w:type="gramEnd"/>
-      <w:r>
-        <w:rPr>
-          <w:rFonts w:ascii="Courier" w:eastAsia="Courier" w:hAnsi="Courier" w:cs="Courier"/>
-          <w:shd w:val="clear" w:color="auto" w:fill="F8F8F8"/>
-        </w:rPr>
-        <w:t xml:space="preserve"> </w:t>
-      </w:r>
-      <w:proofErr w:type="spellStart"/>
-      <w:r>
-        <w:rPr>
-          <w:rFonts w:ascii="Courier" w:eastAsia="Courier" w:hAnsi="Courier" w:cs="Courier"/>
-          <w:shd w:val="clear" w:color="auto" w:fill="F8F8F8"/>
-        </w:rPr>
-        <w:t>testNumberObject</w:t>
-      </w:r>
-      <w:proofErr w:type="spellEnd"/>
-      <w:r>
-        <w:rPr>
-          <w:rFonts w:ascii="Courier" w:eastAsia="Courier" w:hAnsi="Courier" w:cs="Courier"/>
-          <w:shd w:val="clear" w:color="auto" w:fill="F8F8F8"/>
-        </w:rPr>
-        <w:t xml:space="preserve"> </w:t>
-      </w:r>
-      <w:proofErr w:type="spellStart"/>
-      <w:r>
-        <w:rPr>
-          <w:rFonts w:ascii="Courier" w:eastAsia="Courier" w:hAnsi="Courier" w:cs="Courier"/>
-          <w:shd w:val="clear" w:color="auto" w:fill="F8F8F8"/>
-        </w:rPr>
-        <w:t>instanceof</w:t>
-      </w:r>
-      <w:proofErr w:type="spellEnd"/>
-      <w:r>
-        <w:rPr>
-          <w:rFonts w:ascii="Courier" w:eastAsia="Courier" w:hAnsi="Courier" w:cs="Courier"/>
-          <w:shd w:val="clear" w:color="auto" w:fill="F8F8F8"/>
-        </w:rPr>
-        <w:t xml:space="preserve"> </w:t>
-      </w:r>
-      <w:proofErr w:type="spellStart"/>
-      <w:r>
-        <w:rPr>
-          <w:rFonts w:ascii="Courier" w:eastAsia="Courier" w:hAnsi="Courier" w:cs="Courier"/>
-          <w:shd w:val="clear" w:color="auto" w:fill="F8F8F8"/>
-        </w:rPr>
-        <w:t>Object</w:t>
-      </w:r>
-      <w:proofErr w:type="spellEnd"/>
-      <w:r>
-        <w:rPr>
-          <w:rFonts w:ascii="Courier" w:eastAsia="Courier" w:hAnsi="Courier" w:cs="Courier"/>
-          <w:shd w:val="clear" w:color="auto" w:fill="F8F8F8"/>
-        </w:rPr>
-        <w:t xml:space="preserve"> === true );</w:t>
-      </w:r>
-    </w:p>
-    <w:p>
-      <w:pPr>
-        <w:pBdr>
-          <w:top w:val="nil"/>
-          <w:left w:val="nil"/>
-          <w:bottom w:val="nil"/>
-          <w:right w:val="nil"/>
-          <w:between w:val="nil"/>
-        </w:pBdr>
-        <w:spacing w:before="0" w:after="225"/>
-        <w:ind w:left="709" w:right="0"/>
-        <w:rPr>
-          <w:rFonts w:ascii="Courier" w:eastAsia="Courier" w:hAnsi="Courier" w:cs="Courier"/>
-          <w:shd w:val="clear" w:color="auto" w:fill="F8F8F8"/>
-        </w:rPr>
-      </w:pPr>
-      <w:proofErr w:type="spellStart"/>
-      <w:proofErr w:type="gramStart"/>
-      <w:r>
-        <w:rPr>
-          <w:rFonts w:ascii="Courier" w:eastAsia="Courier" w:hAnsi="Courier" w:cs="Courier"/>
-          <w:shd w:val="clear" w:color="auto" w:fill="F8F8F8"/>
-        </w:rPr>
-        <w:t>console.assert</w:t>
-      </w:r>
-      <w:proofErr w:type="spellEnd"/>
-      <w:r>
-        <w:rPr>
-          <w:rFonts w:ascii="Courier" w:eastAsia="Courier" w:hAnsi="Courier" w:cs="Courier"/>
-          <w:shd w:val="clear" w:color="auto" w:fill="F8F8F8"/>
-        </w:rPr>
-        <w:t>(</w:t>
-      </w:r>
-      <w:proofErr w:type="gramEnd"/>
-      <w:r>
-        <w:rPr>
-          <w:rFonts w:ascii="Courier" w:eastAsia="Courier" w:hAnsi="Courier" w:cs="Courier"/>
-          <w:shd w:val="clear" w:color="auto" w:fill="F8F8F8"/>
-        </w:rPr>
-        <w:t xml:space="preserve"> </w:t>
-      </w:r>
-      <w:proofErr w:type="spellStart"/>
-      <w:r>
-        <w:rPr>
-          <w:rFonts w:ascii="Courier" w:eastAsia="Courier" w:hAnsi="Courier" w:cs="Courier"/>
-          <w:shd w:val="clear" w:color="auto" w:fill="F8F8F8"/>
-        </w:rPr>
-        <w:t>testNumberObject</w:t>
-      </w:r>
-      <w:proofErr w:type="spellEnd"/>
-      <w:r>
-        <w:rPr>
-          <w:rFonts w:ascii="Courier" w:eastAsia="Courier" w:hAnsi="Courier" w:cs="Courier"/>
-          <w:shd w:val="clear" w:color="auto" w:fill="F8F8F8"/>
-        </w:rPr>
-        <w:t xml:space="preserve"> </w:t>
-      </w:r>
-      <w:proofErr w:type="spellStart"/>
-      <w:r>
-        <w:rPr>
-          <w:rFonts w:ascii="Courier" w:eastAsia="Courier" w:hAnsi="Courier" w:cs="Courier"/>
-          <w:shd w:val="clear" w:color="auto" w:fill="F8F8F8"/>
-        </w:rPr>
-        <w:t>instanceof</w:t>
-      </w:r>
-      <w:proofErr w:type="spellEnd"/>
-      <w:r>
-        <w:rPr>
-          <w:rFonts w:ascii="Courier" w:eastAsia="Courier" w:hAnsi="Courier" w:cs="Courier"/>
-          <w:shd w:val="clear" w:color="auto" w:fill="F8F8F8"/>
-        </w:rPr>
-        <w:t xml:space="preserve"> </w:t>
-      </w:r>
-      <w:proofErr w:type="spellStart"/>
-      <w:r>
-        <w:rPr>
-          <w:rFonts w:ascii="Courier" w:eastAsia="Courier" w:hAnsi="Courier" w:cs="Courier"/>
-          <w:shd w:val="clear" w:color="auto" w:fill="F8F8F8"/>
-        </w:rPr>
-        <w:t>Number</w:t>
-      </w:r>
-      <w:proofErr w:type="spellEnd"/>
-      <w:r>
-        <w:rPr>
-          <w:rFonts w:ascii="Courier" w:eastAsia="Courier" w:hAnsi="Courier" w:cs="Courier"/>
-          <w:shd w:val="clear" w:color="auto" w:fill="F8F8F8"/>
-        </w:rPr>
-        <w:t xml:space="preserve"> === true );</w:t>
-      </w:r>
-    </w:p>
-    <w:p>
-      <w:pPr>
-        <w:pBdr>
-          <w:top w:val="nil"/>
-          <w:left w:val="nil"/>
-          <w:bottom w:val="nil"/>
-          <w:right w:val="nil"/>
-          <w:between w:val="nil"/>
-        </w:pBdr>
-        <w:spacing w:before="0" w:after="225"/>
-        <w:ind w:left="709" w:right="0"/>
-        <w:rPr>
-          <w:rFonts w:ascii="Courier" w:eastAsia="Courier" w:hAnsi="Courier" w:cs="Courier"/>
-          <w:shd w:val="clear" w:color="auto" w:fill="F8F8F8"/>
-        </w:rPr>
-      </w:pPr>
-      <w:proofErr w:type="spellStart"/>
-      <w:proofErr w:type="gramStart"/>
-      <w:r>
-        <w:rPr>
-          <w:rFonts w:ascii="Courier" w:eastAsia="Courier" w:hAnsi="Courier" w:cs="Courier"/>
-          <w:shd w:val="clear" w:color="auto" w:fill="F8F8F8"/>
-        </w:rPr>
-        <w:t>console.assert</w:t>
-      </w:r>
-      <w:proofErr w:type="spellEnd"/>
-      <w:r>
-        <w:rPr>
-          <w:rFonts w:ascii="Courier" w:eastAsia="Courier" w:hAnsi="Courier" w:cs="Courier"/>
-          <w:shd w:val="clear" w:color="auto" w:fill="F8F8F8"/>
-        </w:rPr>
-        <w:t>(</w:t>
-      </w:r>
-      <w:proofErr w:type="gramEnd"/>
-      <w:r>
-        <w:rPr>
-          <w:rFonts w:ascii="Courier" w:eastAsia="Courier" w:hAnsi="Courier" w:cs="Courier"/>
-          <w:shd w:val="clear" w:color="auto" w:fill="F8F8F8"/>
-        </w:rPr>
-        <w:t xml:space="preserve"> </w:t>
-      </w:r>
-      <w:proofErr w:type="spellStart"/>
-      <w:r>
-        <w:rPr>
-          <w:rFonts w:ascii="Courier" w:eastAsia="Courier" w:hAnsi="Courier" w:cs="Courier"/>
-          <w:shd w:val="clear" w:color="auto" w:fill="F8F8F8"/>
-        </w:rPr>
-        <w:t>Object.prototype.toString.call</w:t>
-      </w:r>
-      <w:proofErr w:type="spellEnd"/>
-      <w:r>
-        <w:rPr>
-          <w:rFonts w:ascii="Courier" w:eastAsia="Courier" w:hAnsi="Courier" w:cs="Courier"/>
-          <w:shd w:val="clear" w:color="auto" w:fill="F8F8F8"/>
-        </w:rPr>
-        <w:t>(</w:t>
-      </w:r>
-      <w:proofErr w:type="spellStart"/>
-      <w:r>
-        <w:rPr>
-          <w:rFonts w:ascii="Courier" w:eastAsia="Courier" w:hAnsi="Courier" w:cs="Courier"/>
-          <w:shd w:val="clear" w:color="auto" w:fill="F8F8F8"/>
-        </w:rPr>
-        <w:t>testNumberObject</w:t>
-      </w:r>
-      <w:proofErr w:type="spellEnd"/>
-      <w:r>
-        <w:rPr>
-          <w:rFonts w:ascii="Courier" w:eastAsia="Courier" w:hAnsi="Courier" w:cs="Courier"/>
-          <w:shd w:val="clear" w:color="auto" w:fill="F8F8F8"/>
-        </w:rPr>
-        <w:t>) === '[</w:t>
-      </w:r>
-      <w:proofErr w:type="spellStart"/>
-      <w:r>
-        <w:rPr>
-          <w:rFonts w:ascii="Courier" w:eastAsia="Courier" w:hAnsi="Courier" w:cs="Courier"/>
-          <w:shd w:val="clear" w:color="auto" w:fill="F8F8F8"/>
-        </w:rPr>
-        <w:t>object</w:t>
-      </w:r>
-      <w:proofErr w:type="spellEnd"/>
-      <w:r>
-        <w:rPr>
-          <w:rFonts w:ascii="Courier" w:eastAsia="Courier" w:hAnsi="Courier" w:cs="Courier"/>
-          <w:shd w:val="clear" w:color="auto" w:fill="F8F8F8"/>
-        </w:rPr>
-        <w:t xml:space="preserve"> </w:t>
-      </w:r>
-      <w:proofErr w:type="spellStart"/>
-      <w:r>
-        <w:rPr>
-          <w:rFonts w:ascii="Courier" w:eastAsia="Courier" w:hAnsi="Courier" w:cs="Courier"/>
-          <w:shd w:val="clear" w:color="auto" w:fill="F8F8F8"/>
-        </w:rPr>
-        <w:t>Number</w:t>
-      </w:r>
-      <w:proofErr w:type="spellEnd"/>
-      <w:r>
-        <w:rPr>
-          <w:rFonts w:ascii="Courier" w:eastAsia="Courier" w:hAnsi="Courier" w:cs="Courier"/>
-          <w:shd w:val="clear" w:color="auto" w:fill="F8F8F8"/>
-        </w:rPr>
-        <w:t>]' );</w:t>
-      </w:r>
-    </w:p>
-    <w:p>
-      <w:pPr>
-        <w:pBdr>
-          <w:top w:val="nil"/>
-          <w:left w:val="nil"/>
-          <w:bottom w:val="nil"/>
-          <w:right w:val="nil"/>
-          <w:between w:val="nil"/>
-        </w:pBdr>
-        <w:spacing w:before="0" w:after="225"/>
-        <w:ind w:left="709" w:right="0"/>
-        <w:rPr>
-          <w:rFonts w:ascii="Courier" w:eastAsia="Courier" w:hAnsi="Courier" w:cs="Courier"/>
-          <w:shd w:val="clear" w:color="auto" w:fill="F8F8F8"/>
-        </w:rPr>
-      </w:pPr>
-      <w:proofErr w:type="spellStart"/>
-      <w:proofErr w:type="gramStart"/>
-      <w:r>
-        <w:rPr>
-          <w:rFonts w:ascii="Courier" w:eastAsia="Courier" w:hAnsi="Courier" w:cs="Courier"/>
-          <w:shd w:val="clear" w:color="auto" w:fill="F8F8F8"/>
-        </w:rPr>
-        <w:t>console.assert</w:t>
-      </w:r>
-      <w:proofErr w:type="spellEnd"/>
-      <w:r>
-        <w:rPr>
-          <w:rFonts w:ascii="Courier" w:eastAsia="Courier" w:hAnsi="Courier" w:cs="Courier"/>
-          <w:shd w:val="clear" w:color="auto" w:fill="F8F8F8"/>
-        </w:rPr>
-        <w:t>(</w:t>
-      </w:r>
-      <w:proofErr w:type="gramEnd"/>
-      <w:r>
-        <w:rPr>
-          <w:rFonts w:ascii="Courier" w:eastAsia="Courier" w:hAnsi="Courier" w:cs="Courier"/>
-          <w:shd w:val="clear" w:color="auto" w:fill="F8F8F8"/>
-        </w:rPr>
-        <w:t xml:space="preserve"> testNumberObject.constructor.name === '</w:t>
-      </w:r>
-      <w:proofErr w:type="spellStart"/>
-      <w:r>
-        <w:rPr>
-          <w:rFonts w:ascii="Courier" w:eastAsia="Courier" w:hAnsi="Courier" w:cs="Courier"/>
-          <w:shd w:val="clear" w:color="auto" w:fill="F8F8F8"/>
-        </w:rPr>
-        <w:t>Number</w:t>
-      </w:r>
-      <w:proofErr w:type="spellEnd"/>
-      <w:r>
-        <w:rPr>
-          <w:rFonts w:ascii="Courier" w:eastAsia="Courier" w:hAnsi="Courier" w:cs="Courier"/>
-          <w:shd w:val="clear" w:color="auto" w:fill="F8F8F8"/>
-        </w:rPr>
-        <w:t>' );</w:t>
-      </w:r>
-    </w:p>
-    <w:p>
-      <w:pPr>
-        <w:pBdr>
-          <w:top w:val="nil"/>
-          <w:left w:val="nil"/>
-          <w:bottom w:val="nil"/>
-          <w:right w:val="nil"/>
-          <w:between w:val="nil"/>
-        </w:pBdr>
-        <w:spacing w:before="0" w:after="225"/>
-        <w:ind w:left="709" w:right="0"/>
-        <w:rPr>
-          <w:rFonts w:ascii="Courier" w:eastAsia="Courier" w:hAnsi="Courier" w:cs="Courier"/>
-          <w:shd w:val="clear" w:color="auto" w:fill="F8F8F8"/>
-        </w:rPr>
-      </w:pPr>
-      <w:r>
-        <w:rPr>
-          <w:rFonts w:ascii="Courier" w:eastAsia="Courier" w:hAnsi="Courier" w:cs="Courier"/>
-          <w:shd w:val="clear" w:color="auto" w:fill="F8F8F8"/>
-        </w:rPr>
-        <w:lastRenderedPageBreak/>
+      <w:r>
+        <w:rPr>
+          <w:rFonts w:ascii="Courier" w:eastAsia="Courier" w:hAnsi="Courier" w:cs="Courier"/>
+          <w:shd w:val="clear" w:color="auto" w:fill="F8F8F8"/>
+        </w:rPr>
         <w:t xml:space="preserve">// </w:t>
       </w:r>
       <w:proofErr w:type="spellStart"/>
@@ -12381,7 +12389,7 @@
     </w:p>
     <w:p>
       <w:pPr>
-        <w:pStyle w:val="Ttulo2"/>
+        <w:pStyle w:val="Ttulo3"/>
         <w:spacing w:before="0" w:after="225"/>
       </w:pPr>
       <w:r>
@@ -12401,22 +12409,50 @@
         <w:ind w:left="0" w:right="0"/>
       </w:pPr>
       <w:r>
-        <w:pict>
-          <v:rect id="_x0000_i1026" style="width:0;height:1.5pt" o:hralign="center" o:hrstd="t" o:hr="t" fillcolor="#a0a0a0" stroked="f"/>
-        </w:pict>
-      </w:r>
-      <w:r>
         <w:t xml:space="preserve">En este </w:t>
       </w:r>
-      <w:hyperlink r:id="rId9">
-        <w:r>
-          <w:rPr>
-            <w:color w:val="4183C4"/>
-            <w:u w:val="single"/>
-          </w:rPr>
-          <w:t>link</w:t>
-        </w:r>
-      </w:hyperlink>
+      <w:r>
+        <w:rPr>
+          <w:color w:val="4183C4"/>
+          <w:u w:val="single"/>
+        </w:rPr>
+        <w:fldChar w:fldCharType="begin"/>
+      </w:r>
+      <w:r>
+        <w:rPr>
+          <w:color w:val="4183C4"/>
+          <w:u w:val="single"/>
+        </w:rPr>
+        <w:instrText xml:space="preserve"> HYPERLINK "Entrenamiento%20en%20codewars.docx" </w:instrText>
+      </w:r>
+      <w:r>
+        <w:rPr>
+          <w:color w:val="4183C4"/>
+          <w:u w:val="single"/>
+        </w:rPr>
+      </w:r>
+      <w:r>
+        <w:rPr>
+          <w:color w:val="4183C4"/>
+          <w:u w:val="single"/>
+        </w:rPr>
+        <w:fldChar w:fldCharType="separate"/>
+      </w:r>
+      <w:r>
+        <w:rPr>
+          <w:rStyle w:val="Hipervnculo"/>
+        </w:rPr>
+        <w:t>link</w:t>
+      </w:r>
+      <w:r>
+        <w:rPr>
+          <w:color w:val="4183C4"/>
+          <w:u w:val="single"/>
+        </w:rPr>
+        <w:fldChar w:fldCharType="end"/>
+      </w:r>
+      <w:bookmarkStart w:id="0" w:name="_GoBack"/>
+      <w:bookmarkEnd w:id="0"/>
       <w:r>
         <w:t xml:space="preserve"> pueden acceder a la serie de JavaScript Basic:</w:t>
       </w:r>
@@ -13444,7 +13480,7 @@
     <w:lsdException w:name="Normal" w:uiPriority="0" w:qFormat="1"/>
     <w:lsdException w:name="heading 1" w:uiPriority="9" w:qFormat="1"/>
     <w:lsdException w:name="heading 2" w:semiHidden="1" w:uiPriority="9" w:unhideWhenUsed="1" w:qFormat="1"/>
-    <w:lsdException w:name="heading 3" w:semiHidden="1" w:uiPriority="9" w:unhideWhenUsed="1" w:qFormat="1"/>
+    <w:lsdException w:name="heading 3" w:semiHidden="1" w:uiPriority="0" w:unhideWhenUsed="1" w:qFormat="1"/>
     <w:lsdException w:name="heading 4" w:semiHidden="1" w:uiPriority="9" w:unhideWhenUsed="1" w:qFormat="1"/>
     <w:lsdException w:name="heading 5" w:semiHidden="1" w:uiPriority="9" w:unhideWhenUsed="1" w:qFormat="1"/>
     <w:lsdException w:name="heading 6" w:semiHidden="1" w:uiPriority="9" w:unhideWhenUsed="1" w:qFormat="1"/>
@@ -14209,6 +14245,17 @@
     <w:basedOn w:val="Fuentedeprrafopredeter"/>
     <w:rsid w:val="0064670C"/>
   </w:style>
+  <w:style w:type="character" w:styleId="Hipervnculo">
+    <w:name w:val="Hyperlink"/>
+    <w:basedOn w:val="Fuentedeprrafopredeter"/>
+    <w:uiPriority w:val="99"/>
+    <w:unhideWhenUsed/>
+    <w:rsid w:val="00D25A4A"/>
+    <w:rPr>
+      <w:color w:val="0000FF" w:themeColor="hyperlink"/>
+      <w:u w:val="single"/>
+    </w:rPr>
+  </w:style>
 </w:styles>
 </file>
 
@@ -14538,6 +14585,10 @@
 </go:gDocsCustomXmlDataStorage>
 </file>
 
+<file path=customXml/item2.xml><?xml version="1.0" encoding="utf-8"?>
+<b:Sources xmlns:b="http://schemas.openxmlformats.org/officeDocument/2006/bibliography" xmlns="http://schemas.openxmlformats.org/officeDocument/2006/bibliography" SelectedStyle="\APASixthEditionOfficeOnline.xsl" StyleName="APA" Version="6"/>
+</file>
+
 <file path=customXml/itemProps1.xml><?xml version="1.0" encoding="utf-8"?>
 <ds:datastoreItem xmlns:ds="http://schemas.openxmlformats.org/officeDocument/2006/customXml" ds:itemID="{11111111-1234-1234-1234-123412341234}">
   <ds:schemaRefs>
@@ -14545,4 +14596,12 @@
     <ds:schemaRef ds:uri="http://schemas.openxmlformats.org/officeDocument/2006/relationships"/>
   </ds:schemaRefs>
 </ds:datastoreItem>
+</file>
+
+<file path=customXml/itemProps2.xml><?xml version="1.0" encoding="utf-8"?>
+<ds:datastoreItem xmlns:ds="http://schemas.openxmlformats.org/officeDocument/2006/customXml" ds:itemID="{C80BBB70-5DEE-4DD8-B1D2-137E2C535172}">
+  <ds:schemaRefs>
+    <ds:schemaRef ds:uri="http://schemas.openxmlformats.org/officeDocument/2006/bibliography"/>
+  </ds:schemaRefs>
+</ds:datastoreItem>
 </file>
</xml_diff>